<commit_message>
Changed references to self for rows in add_charge method.
</commit_message>
<xml_diff>
--- a/resources/Saved/21CRB01597_Not Guilty Bond Entry.docx
+++ b/resources/Saved/21CRB01597_Not Guilty Bond Entry.docx
@@ -484,7 +484,6 @@
         <w:jc w:val="center"/>
         <w:rPr>
           <w:rFonts w:ascii="Palatino Linotype" w:hAnsi="Palatino Linotype"/>
-          <w:bCs/>
           <w:sz w:val="20"/>
           <w:szCs w:val="20"/>
         </w:rPr>
@@ -498,7 +497,7 @@
           <w:szCs w:val="20"/>
           <w:u w:val="single"/>
         </w:rPr>
-        <w:t>MAGISTRATE</w:t>
+        <w:t>NOT GUILTY PLEA</w:t>
       </w:r>
       <w:r>
         <w:rPr>
@@ -509,7 +508,7 @@
           <w:szCs w:val="20"/>
           <w:u w:val="single"/>
         </w:rPr>
-        <w:t>’S</w:t>
+        <w:t xml:space="preserve"> AND BOND </w:t>
       </w:r>
       <w:r>
         <w:rPr>
@@ -520,51 +519,7 @@
           <w:szCs w:val="20"/>
           <w:u w:val="single"/>
         </w:rPr>
-        <w:t xml:space="preserve"> </w:t>
-      </w:r>
-      <w:r>
-        <w:rPr>
-          <w:rFonts w:ascii="Palatino Linotype" w:hAnsi="Palatino Linotype"/>
-          <w:b/>
-          <w:bCs/>
-          <w:sz w:val="20"/>
-          <w:szCs w:val="20"/>
-          <w:u w:val="single"/>
-        </w:rPr>
-        <w:t>DECISION</w:t>
-      </w:r>
-      <w:r>
-        <w:rPr>
-          <w:rFonts w:ascii="Palatino Linotype" w:hAnsi="Palatino Linotype"/>
-          <w:b/>
-          <w:bCs/>
-          <w:sz w:val="20"/>
-          <w:szCs w:val="20"/>
-          <w:u w:val="single"/>
-        </w:rPr>
-        <w:t xml:space="preserve"> – </w:t>
-      </w:r>
-      <w:r>
-        <w:rPr>
-          <w:rFonts w:ascii="Palatino Linotype" w:hAnsi="Palatino Linotype"/>
-          <w:b/>
-          <w:bCs/>
-          <w:sz w:val="20"/>
-          <w:szCs w:val="20"/>
-          <w:u w:val="single"/>
-        </w:rPr>
-        <w:t>NOT GUILTY PLEA</w:t>
-      </w:r>
-      <w:r>
-        <w:rPr>
-          <w:rFonts w:ascii="Palatino Linotype" w:hAnsi="Palatino Linotype"/>
-          <w:b/>
-          <w:bCs/>
-          <w:sz w:val="20"/>
-          <w:szCs w:val="20"/>
-          <w:u w:val="single"/>
-        </w:rPr>
-        <w:t xml:space="preserve"> AND BOND ENTRY</w:t>
+        <w:t>JUDGMENT ENTRY</w:t>
       </w:r>
     </w:p>
     <w:p>
@@ -836,8 +791,10 @@
         <w:tblLook w:val="04A0" w:firstRow="1" w:lastRow="0" w:firstColumn="1" w:lastColumn="0" w:noHBand="0" w:noVBand="1"/>
       </w:tblPr>
       <w:tblGrid>
-        <w:gridCol w:w="4092"/>
-        <w:gridCol w:w="4092"/>
+        <w:gridCol w:w="1632"/>
+        <w:gridCol w:w="1632"/>
+        <w:gridCol w:w="3289"/>
+        <w:gridCol w:w="1632"/>
       </w:tblGrid>
       <w:tr>
         <w:trPr>
@@ -916,6 +873,82 @@
                 <w:szCs w:val="20"/>
               </w:rPr>
               <w:t xml:space="preserve">Possession Of Marihuana</w:t>
+            </w:r>
+          </w:p>
+        </w:tc>
+        <w:tc>
+          <w:tcPr>
+            <w:tcW w:w="3289" w:type="dxa"/>
+          </w:tcPr>
+          <w:p>
+            <w:pPr>
+              <w:tabs>
+                <w:tab w:val="left" w:pos="-1080"/>
+                <w:tab w:val="left" w:pos="-720"/>
+                <w:tab w:val="left" w:pos="0"/>
+                <w:tab w:val="left" w:pos="720"/>
+                <w:tab w:val="left" w:pos="1440"/>
+                <w:tab w:val="left" w:pos="2160"/>
+                <w:tab w:val="left" w:pos="2880"/>
+                <w:tab w:val="left" w:pos="3600"/>
+                <w:tab w:val="left" w:pos="4320"/>
+                <w:tab w:val="left" w:pos="4680"/>
+              </w:tabs>
+              <w:rPr>
+                <w:rFonts w:ascii="Palatino Linotype" w:hAnsi="Palatino Linotype"/>
+                <w:b/>
+                <w:bCs/>
+                <w:sz w:val="20"/>
+                <w:szCs w:val="20"/>
+              </w:rPr>
+            </w:pPr>
+            <w:r>
+              <w:rPr>
+                <w:rFonts w:ascii="Palatino Linotype" w:hAnsi="Palatino Linotype"/>
+                <w:b/>
+                <w:bCs/>
+                <w:sz w:val="20"/>
+                <w:szCs w:val="20"/>
+              </w:rPr>
+              <w:t xml:space="preserve">Disorderly Conduct</w:t>
+            </w:r>
+          </w:p>
+        </w:tc>
+        <w:tc>
+          <w:tcPr>
+            <w:tcW w:w="3289" w:type="dxa"/>
+          </w:tcPr>
+          <w:p>
+            <w:pPr>
+              <w:tabs>
+                <w:tab w:val="left" w:pos="-1080"/>
+                <w:tab w:val="left" w:pos="-720"/>
+                <w:tab w:val="left" w:pos="0"/>
+                <w:tab w:val="left" w:pos="720"/>
+                <w:tab w:val="left" w:pos="1440"/>
+                <w:tab w:val="left" w:pos="2160"/>
+                <w:tab w:val="left" w:pos="2880"/>
+                <w:tab w:val="left" w:pos="3600"/>
+                <w:tab w:val="left" w:pos="4320"/>
+                <w:tab w:val="left" w:pos="4680"/>
+              </w:tabs>
+              <w:rPr>
+                <w:rFonts w:ascii="Palatino Linotype" w:hAnsi="Palatino Linotype"/>
+                <w:b/>
+                <w:bCs/>
+                <w:sz w:val="20"/>
+                <w:szCs w:val="20"/>
+              </w:rPr>
+            </w:pPr>
+            <w:r>
+              <w:rPr>
+                <w:rFonts w:ascii="Palatino Linotype" w:hAnsi="Palatino Linotype"/>
+                <w:b/>
+                <w:bCs/>
+                <w:sz w:val="20"/>
+                <w:szCs w:val="20"/>
+              </w:rPr>
+              <w:t xml:space="preserve">Disorderly Conduct - Persistent</w:t>
             </w:r>
           </w:p>
         </w:tc>
@@ -1000,6 +1033,82 @@
             </w:r>
           </w:p>
         </w:tc>
+        <w:tc>
+          <w:tcPr>
+            <w:tcW w:w="3289" w:type="dxa"/>
+          </w:tcPr>
+          <w:p>
+            <w:pPr>
+              <w:tabs>
+                <w:tab w:val="left" w:pos="-1080"/>
+                <w:tab w:val="left" w:pos="-720"/>
+                <w:tab w:val="left" w:pos="0"/>
+                <w:tab w:val="left" w:pos="720"/>
+                <w:tab w:val="left" w:pos="1440"/>
+                <w:tab w:val="left" w:pos="2160"/>
+                <w:tab w:val="left" w:pos="2880"/>
+                <w:tab w:val="left" w:pos="3600"/>
+                <w:tab w:val="left" w:pos="4320"/>
+                <w:tab w:val="left" w:pos="4680"/>
+              </w:tabs>
+              <w:rPr>
+                <w:rFonts w:ascii="Palatino Linotype" w:hAnsi="Palatino Linotype"/>
+                <w:b/>
+                <w:bCs/>
+                <w:sz w:val="20"/>
+                <w:szCs w:val="20"/>
+              </w:rPr>
+            </w:pPr>
+            <w:r>
+              <w:rPr>
+                <w:rFonts w:ascii="Palatino Linotype" w:hAnsi="Palatino Linotype"/>
+                <w:b/>
+                <w:bCs/>
+                <w:sz w:val="20"/>
+                <w:szCs w:val="20"/>
+              </w:rPr>
+              <w:t xml:space="preserve">2917.11</w:t>
+            </w:r>
+          </w:p>
+        </w:tc>
+        <w:tc>
+          <w:tcPr>
+            <w:tcW w:w="3289" w:type="dxa"/>
+          </w:tcPr>
+          <w:p>
+            <w:pPr>
+              <w:tabs>
+                <w:tab w:val="left" w:pos="-1080"/>
+                <w:tab w:val="left" w:pos="-720"/>
+                <w:tab w:val="left" w:pos="0"/>
+                <w:tab w:val="left" w:pos="720"/>
+                <w:tab w:val="left" w:pos="1440"/>
+                <w:tab w:val="left" w:pos="2160"/>
+                <w:tab w:val="left" w:pos="2880"/>
+                <w:tab w:val="left" w:pos="3600"/>
+                <w:tab w:val="left" w:pos="4320"/>
+                <w:tab w:val="left" w:pos="4680"/>
+              </w:tabs>
+              <w:rPr>
+                <w:rFonts w:ascii="Palatino Linotype" w:hAnsi="Palatino Linotype"/>
+                <w:b/>
+                <w:bCs/>
+                <w:sz w:val="20"/>
+                <w:szCs w:val="20"/>
+              </w:rPr>
+            </w:pPr>
+            <w:r>
+              <w:rPr>
+                <w:rFonts w:ascii="Palatino Linotype" w:hAnsi="Palatino Linotype"/>
+                <w:b/>
+                <w:bCs/>
+                <w:sz w:val="20"/>
+                <w:szCs w:val="20"/>
+              </w:rPr>
+              <w:t xml:space="preserve">2917.11(A)(1)</w:t>
+            </w:r>
+          </w:p>
+        </w:tc>
       </w:tr>
       <w:tr>
         <w:trPr>
@@ -1078,6 +1187,82 @@
                 <w:szCs w:val="20"/>
               </w:rPr>
               <w:t xml:space="preserve">MM</w:t>
+            </w:r>
+          </w:p>
+        </w:tc>
+        <w:tc>
+          <w:tcPr>
+            <w:tcW w:w="3289" w:type="dxa"/>
+          </w:tcPr>
+          <w:p>
+            <w:pPr>
+              <w:tabs>
+                <w:tab w:val="left" w:pos="-1080"/>
+                <w:tab w:val="left" w:pos="-720"/>
+                <w:tab w:val="left" w:pos="0"/>
+                <w:tab w:val="left" w:pos="720"/>
+                <w:tab w:val="left" w:pos="1440"/>
+                <w:tab w:val="left" w:pos="2160"/>
+                <w:tab w:val="left" w:pos="2880"/>
+                <w:tab w:val="left" w:pos="3600"/>
+                <w:tab w:val="left" w:pos="4320"/>
+                <w:tab w:val="left" w:pos="4680"/>
+              </w:tabs>
+              <w:rPr>
+                <w:rFonts w:ascii="Palatino Linotype" w:hAnsi="Palatino Linotype"/>
+                <w:b/>
+                <w:bCs/>
+                <w:sz w:val="20"/>
+                <w:szCs w:val="20"/>
+              </w:rPr>
+            </w:pPr>
+            <w:r>
+              <w:rPr>
+                <w:rFonts w:ascii="Palatino Linotype" w:hAnsi="Palatino Linotype"/>
+                <w:b/>
+                <w:bCs/>
+                <w:sz w:val="20"/>
+                <w:szCs w:val="20"/>
+              </w:rPr>
+              <w:t xml:space="preserve">MM</w:t>
+            </w:r>
+          </w:p>
+        </w:tc>
+        <w:tc>
+          <w:tcPr>
+            <w:tcW w:w="3289" w:type="dxa"/>
+          </w:tcPr>
+          <w:p>
+            <w:pPr>
+              <w:tabs>
+                <w:tab w:val="left" w:pos="-1080"/>
+                <w:tab w:val="left" w:pos="-720"/>
+                <w:tab w:val="left" w:pos="0"/>
+                <w:tab w:val="left" w:pos="720"/>
+                <w:tab w:val="left" w:pos="1440"/>
+                <w:tab w:val="left" w:pos="2160"/>
+                <w:tab w:val="left" w:pos="2880"/>
+                <w:tab w:val="left" w:pos="3600"/>
+                <w:tab w:val="left" w:pos="4320"/>
+                <w:tab w:val="left" w:pos="4680"/>
+              </w:tabs>
+              <w:rPr>
+                <w:rFonts w:ascii="Palatino Linotype" w:hAnsi="Palatino Linotype"/>
+                <w:b/>
+                <w:bCs/>
+                <w:sz w:val="20"/>
+                <w:szCs w:val="20"/>
+              </w:rPr>
+            </w:pPr>
+            <w:r>
+              <w:rPr>
+                <w:rFonts w:ascii="Palatino Linotype" w:hAnsi="Palatino Linotype"/>
+                <w:b/>
+                <w:bCs/>
+                <w:sz w:val="20"/>
+                <w:szCs w:val="20"/>
+              </w:rPr>
+              <w:t xml:space="preserve">M4</w:t>
             </w:r>
           </w:p>
         </w:tc>
@@ -1162,6 +1347,82 @@
             </w:r>
           </w:p>
         </w:tc>
+        <w:tc>
+          <w:tcPr>
+            <w:tcW w:w="3289" w:type="dxa"/>
+          </w:tcPr>
+          <w:p>
+            <w:pPr>
+              <w:tabs>
+                <w:tab w:val="left" w:pos="-1080"/>
+                <w:tab w:val="left" w:pos="-720"/>
+                <w:tab w:val="left" w:pos="0"/>
+                <w:tab w:val="left" w:pos="720"/>
+                <w:tab w:val="left" w:pos="1440"/>
+                <w:tab w:val="left" w:pos="2160"/>
+                <w:tab w:val="left" w:pos="2880"/>
+                <w:tab w:val="left" w:pos="3600"/>
+                <w:tab w:val="left" w:pos="4320"/>
+                <w:tab w:val="left" w:pos="4680"/>
+              </w:tabs>
+              <w:rPr>
+                <w:rFonts w:ascii="Palatino Linotype" w:hAnsi="Palatino Linotype"/>
+                <w:b/>
+                <w:bCs/>
+                <w:sz w:val="20"/>
+                <w:szCs w:val="20"/>
+              </w:rPr>
+            </w:pPr>
+            <w:r>
+              <w:rPr>
+                <w:rFonts w:ascii="Palatino Linotype" w:hAnsi="Palatino Linotype"/>
+                <w:b/>
+                <w:bCs/>
+                <w:sz w:val="20"/>
+                <w:szCs w:val="20"/>
+              </w:rPr>
+              <w:t xml:space="preserve">Not Guilty</w:t>
+            </w:r>
+          </w:p>
+        </w:tc>
+        <w:tc>
+          <w:tcPr>
+            <w:tcW w:w="3289" w:type="dxa"/>
+          </w:tcPr>
+          <w:p>
+            <w:pPr>
+              <w:tabs>
+                <w:tab w:val="left" w:pos="-1080"/>
+                <w:tab w:val="left" w:pos="-720"/>
+                <w:tab w:val="left" w:pos="0"/>
+                <w:tab w:val="left" w:pos="720"/>
+                <w:tab w:val="left" w:pos="1440"/>
+                <w:tab w:val="left" w:pos="2160"/>
+                <w:tab w:val="left" w:pos="2880"/>
+                <w:tab w:val="left" w:pos="3600"/>
+                <w:tab w:val="left" w:pos="4320"/>
+                <w:tab w:val="left" w:pos="4680"/>
+              </w:tabs>
+              <w:rPr>
+                <w:rFonts w:ascii="Palatino Linotype" w:hAnsi="Palatino Linotype"/>
+                <w:b/>
+                <w:bCs/>
+                <w:sz w:val="20"/>
+                <w:szCs w:val="20"/>
+              </w:rPr>
+            </w:pPr>
+            <w:r>
+              <w:rPr>
+                <w:rFonts w:ascii="Palatino Linotype" w:hAnsi="Palatino Linotype"/>
+                <w:b/>
+                <w:bCs/>
+                <w:sz w:val="20"/>
+                <w:szCs w:val="20"/>
+              </w:rPr>
+              <w:t xml:space="preserve">Not Guilty</w:t>
+            </w:r>
+          </w:p>
+        </w:tc>
       </w:tr>
     </w:tbl>
     <w:p>
@@ -1707,15 +1968,15 @@
           <w:sz w:val="20"/>
           <w:szCs w:val="20"/>
         </w:rPr>
-        <w:t xml:space="preserve">Magistrate </w:t>
-      </w:r>
-      <w:r>
-        <w:rPr>
-          <w:rFonts w:ascii="Palatino Linotype" w:hAnsi="Palatino Linotype"/>
-          <w:sz w:val="20"/>
-          <w:szCs w:val="20"/>
-        </w:rPr>
-        <w:t xml:space="preserve">Amanda</w:t>
+        <w:t xml:space="preserve">Judge </w:t>
+      </w:r>
+      <w:r>
+        <w:rPr>
+          <w:rFonts w:ascii="Palatino Linotype" w:hAnsi="Palatino Linotype"/>
+          <w:sz w:val="20"/>
+          <w:szCs w:val="20"/>
+        </w:rPr>
+        <w:t xml:space="preserve">Marianne</w:t>
       </w:r>
       <w:r>
         <w:rPr>
@@ -1731,7 +1992,7 @@
           <w:sz w:val="20"/>
           <w:szCs w:val="20"/>
         </w:rPr>
-        <w:t xml:space="preserve">Bunner</w:t>
+        <w:t xml:space="preserve">Hemmeter</w:t>
       </w:r>
     </w:p>
     <w:p>
@@ -1772,108 +2033,6 @@
         <w:rPr>
           <w:rFonts w:ascii="Palatino Linotype" w:hAnsi="Palatino Linotype"/>
           <w:bCs/>
-          <w:color w:val="FF0000"/>
-          <w:sz w:val="20"/>
-          <w:szCs w:val="20"/>
-        </w:rPr>
-      </w:pPr>
-      <w:r>
-        <w:rPr>
-          <w:rFonts w:ascii="Palatino Linotype" w:hAnsi="Palatino Linotype"/>
-          <w:color w:val="FF0000"/>
-          <w:sz w:val="20"/>
-          <w:szCs w:val="20"/>
-        </w:rPr>
-        <w:t xml:space="preserve"/>
-      </w:r>
-    </w:p>
-    <w:p>
-      <w:pPr>
-        <w:tabs>
-          <w:tab w:val="center" w:pos="4680"/>
-        </w:tabs>
-        <w:jc w:val="both"/>
-        <w:rPr>
-          <w:rFonts w:ascii="Palatino Linotype" w:hAnsi="Palatino Linotype"/>
-          <w:b/>
-          <w:bCs/>
-          <w:i/>
-          <w:sz w:val="19"/>
-          <w:szCs w:val="19"/>
-        </w:rPr>
-      </w:pPr>
-      <w:r>
-        <w:rPr>
-          <w:rFonts w:ascii="Palatino Linotype" w:hAnsi="Palatino Linotype"/>
-          <w:b/>
-          <w:bCs/>
-          <w:i/>
-          <w:sz w:val="19"/>
-          <w:szCs w:val="19"/>
-        </w:rPr>
-        <w:t xml:space="preserve">Pursuant to Criminal Rule 19(D) and Traffic Rule 14, written objections to this magistrate’s decision must be filed within </w:t>
-      </w:r>
-      <w:r>
-        <w:rPr>
-          <w:rFonts w:ascii="Palatino Linotype" w:hAnsi="Palatino Linotype"/>
-          <w:b/>
-          <w:bCs/>
-          <w:i/>
-          <w:sz w:val="19"/>
-          <w:szCs w:val="19"/>
-        </w:rPr>
-        <w:t>14</w:t>
-      </w:r>
-      <w:r>
-        <w:rPr>
-          <w:rFonts w:ascii="Palatino Linotype" w:hAnsi="Palatino Linotype"/>
-          <w:b/>
-          <w:bCs/>
-          <w:i/>
-          <w:sz w:val="19"/>
-          <w:szCs w:val="19"/>
-        </w:rPr>
-        <w:t xml:space="preserve"> days of the filing of this decision. Any objections must state with specificity the grounds of the objections. </w:t>
-      </w:r>
-      <w:r>
-        <w:rPr>
-          <w:rFonts w:ascii="Palatino Linotype" w:hAnsi="Palatino Linotype"/>
-          <w:b/>
-          <w:bCs/>
-          <w:i/>
-          <w:sz w:val="19"/>
-          <w:szCs w:val="19"/>
-        </w:rPr>
-        <w:t xml:space="preserve">A party shall not assign as error on appeal the court’s adoption of this decision unless the party timely </w:t>
-      </w:r>
-      <w:r>
-        <w:rPr>
-          <w:rFonts w:ascii="Palatino Linotype" w:hAnsi="Palatino Linotype"/>
-          <w:b/>
-          <w:bCs/>
-          <w:i/>
-          <w:sz w:val="19"/>
-          <w:szCs w:val="19"/>
-        </w:rPr>
-        <w:t>files objections.</w:t>
-      </w:r>
-    </w:p>
-    <w:p>
-      <w:pPr>
-        <w:tabs>
-          <w:tab w:val="left" w:pos="-1080"/>
-          <w:tab w:val="left" w:pos="-720"/>
-          <w:tab w:val="left" w:pos="0"/>
-          <w:tab w:val="left" w:pos="720"/>
-          <w:tab w:val="left" w:pos="1440"/>
-          <w:tab w:val="left" w:pos="2160"/>
-          <w:tab w:val="left" w:pos="2880"/>
-          <w:tab w:val="left" w:pos="3600"/>
-          <w:tab w:val="left" w:pos="4320"/>
-          <w:tab w:val="left" w:pos="4680"/>
-        </w:tabs>
-        <w:rPr>
-          <w:rFonts w:ascii="Palatino Linotype" w:hAnsi="Palatino Linotype"/>
           <w:color w:val="FF0000"/>
           <w:sz w:val="20"/>
           <w:szCs w:val="20"/>
@@ -2202,15 +2361,7 @@
         <w:sz w:val="20"/>
         <w:szCs w:val="20"/>
       </w:rPr>
-      <w:t xml:space="preserve">Magistrate Decision – Not Guilty Bond Entry</w:t>
-    </w:r>
-    <w:r>
-      <w:rPr>
-        <w:rFonts w:ascii="Palatino Linotype" w:hAnsi="Palatino Linotype"/>
-        <w:sz w:val="20"/>
-        <w:szCs w:val="20"/>
-      </w:rPr>
-      <w:t xml:space="preserve"> 21CRB01597</w:t>
+      <w:t xml:space="preserve">Not Guilty Bond Judgment Entry 21CRB01597</w:t>
     </w:r>
   </w:p>
   <w:p>

</xml_diff>

<commit_message>
Data loading for add special conditions fixed - but on DV condition only
</commit_message>
<xml_diff>
--- a/resources/Saved/21CRB01597_Not Guilty Bond Entry.docx
+++ b/resources/Saved/21CRB01597_Not Guilty Bond Entry.docx
@@ -1209,6 +1209,53 @@
         <w:rPr>
           <w:rFonts w:ascii="Palatino Linotype" w:hAnsi="Palatino Linotype"/>
           <w:bCs/>
+          <w:color w:val="FF0000"/>
+          <w:sz w:val="20"/>
+          <w:szCs w:val="20"/>
+        </w:rPr>
+        <w:t xml:space="preserve"> </w:t>
+      </w:r>
+      <w:r>
+        <w:rPr>
+          <w:rFonts w:ascii="Palatino Linotype" w:hAnsi="Palatino Linotype"/>
+          <w:bCs/>
+          <w:sz w:val="20"/>
+          <w:szCs w:val="20"/>
+        </w:rPr>
+        <w:t>and R.C.</w:t>
+      </w:r>
+      <w:r>
+        <w:rPr>
+          <w:rFonts w:ascii="Palatino Linotype" w:hAnsi="Palatino Linotype"/>
+          <w:bCs/>
+          <w:sz w:val="20"/>
+          <w:szCs w:val="20"/>
+        </w:rPr>
+        <w:t xml:space="preserve"> §</w:t>
+      </w:r>
+      <w:r>
+        <w:rPr>
+          <w:rFonts w:ascii="Palatino Linotype" w:hAnsi="Palatino Linotype"/>
+          <w:bCs/>
+          <w:sz w:val="20"/>
+          <w:szCs w:val="20"/>
+        </w:rPr>
+        <w:t xml:space="preserve"> 2919.251</w:t>
+      </w:r>
+      <w:r>
+        <w:rPr>
+          <w:rFonts w:ascii="Palatino Linotype" w:hAnsi="Palatino Linotype"/>
+          <w:bCs/>
+          <w:color w:val="FF0000"/>
+          <w:sz w:val="20"/>
+          <w:szCs w:val="20"/>
+        </w:rPr>
+        <w:t xml:space="preserve"/>
+      </w:r>
+      <w:r>
+        <w:rPr>
+          <w:rFonts w:ascii="Palatino Linotype" w:hAnsi="Palatino Linotype"/>
+          <w:bCs/>
           <w:sz w:val="20"/>
           <w:szCs w:val="20"/>
         </w:rPr>
@@ -1516,7 +1563,7 @@
           <w:szCs w:val="20"/>
           <w:u w:val="single"/>
         </w:rPr>
-        <w:t xml:space="preserve">test</w:t>
+        <w:t xml:space="preserve">Test</w:t>
       </w:r>
       <w:r>
         <w:rPr>

</xml_diff>

<commit_message>
Fixed DV issue was in template.
</commit_message>
<xml_diff>
--- a/resources/Saved/21CRB01597_Not Guilty Bond Entry.docx
+++ b/resources/Saved/21CRB01597_Not Guilty Bond Entry.docx
@@ -1506,212 +1506,6 @@
           <w:szCs w:val="20"/>
         </w:rPr>
         <w:t xml:space="preserve"/>
-      </w:r>
-      <w:r>
-        <w:rPr>
-          <w:rFonts w:ascii="Palatino Linotype" w:hAnsi="Palatino Linotype"/>
-          <w:bCs/>
-          <w:color w:val="FF0000"/>
-          <w:sz w:val="20"/>
-          <w:szCs w:val="20"/>
-        </w:rPr>
-        <w:t xml:space="preserve"/>
-      </w:r>
-    </w:p>
-    <w:p>
-      <w:pPr>
-        <w:pStyle w:val="ListParagraph"/>
-        <w:numPr>
-          <w:ilvl w:val="0"/>
-          <w:numId w:val="6"/>
-        </w:numPr>
-        <w:tabs>
-          <w:tab w:val="center" w:pos="4680"/>
-        </w:tabs>
-        <w:jc w:val="both"/>
-        <w:rPr>
-          <w:rFonts w:ascii="Palatino Linotype" w:hAnsi="Palatino Linotype"/>
-          <w:bCs/>
-          <w:sz w:val="20"/>
-          <w:szCs w:val="20"/>
-        </w:rPr>
-      </w:pPr>
-      <w:r>
-        <w:rPr>
-          <w:rFonts w:ascii="Palatino Linotype" w:hAnsi="Palatino Linotype"/>
-          <w:bCs/>
-          <w:sz w:val="20"/>
-          <w:szCs w:val="20"/>
-        </w:rPr>
-        <w:t>Defendant shall immediately vacate the residence located at</w:t>
-      </w:r>
-      <w:r>
-        <w:rPr>
-          <w:rFonts w:ascii="Palatino Linotype" w:hAnsi="Palatino Linotype"/>
-          <w:bCs/>
-          <w:sz w:val="20"/>
-          <w:szCs w:val="20"/>
-        </w:rPr>
-        <w:t xml:space="preserve"> </w:t>
-      </w:r>
-      <w:r>
-        <w:rPr>
-          <w:rFonts w:ascii="Palatino Linotype" w:hAnsi="Palatino Linotype"/>
-          <w:b/>
-          <w:bCs/>
-          <w:sz w:val="20"/>
-          <w:szCs w:val="20"/>
-          <w:u w:val="single"/>
-        </w:rPr>
-        <w:t xml:space="preserve">Test</w:t>
-      </w:r>
-      <w:r>
-        <w:rPr>
-          <w:rFonts w:ascii="Palatino Linotype" w:hAnsi="Palatino Linotype"/>
-          <w:bCs/>
-          <w:sz w:val="20"/>
-          <w:szCs w:val="20"/>
-        </w:rPr>
-        <w:t xml:space="preserve"> to</w:t>
-      </w:r>
-      <w:r>
-        <w:rPr>
-          <w:rFonts w:ascii="Palatino Linotype" w:hAnsi="Palatino Linotype"/>
-          <w:bCs/>
-          <w:sz w:val="20"/>
-          <w:szCs w:val="20"/>
-        </w:rPr>
-        <w:t xml:space="preserve"> </w:t>
-      </w:r>
-      <w:r>
-        <w:rPr>
-          <w:rFonts w:ascii="Palatino Linotype" w:hAnsi="Palatino Linotype"/>
-          <w:b/>
-          <w:bCs/>
-          <w:sz w:val="20"/>
-          <w:szCs w:val="20"/>
-          <w:u w:val="single"/>
-        </w:rPr>
-        <w:t xml:space="preserve"/>
-      </w:r>
-      <w:r>
-        <w:rPr>
-          <w:rFonts w:ascii="Palatino Linotype" w:hAnsi="Palatino Linotype"/>
-          <w:bCs/>
-          <w:sz w:val="20"/>
-          <w:szCs w:val="20"/>
-        </w:rPr>
-        <w:t xml:space="preserve">. </w:t>
-      </w:r>
-      <w:r>
-        <w:rPr>
-          <w:rFonts w:ascii="Palatino Linotype" w:hAnsi="Palatino Linotype"/>
-          <w:bCs/>
-          <w:sz w:val="20"/>
-          <w:szCs w:val="20"/>
-        </w:rPr>
-        <w:t>Defendant</w:t>
-      </w:r>
-      <w:r>
-        <w:rPr>
-          <w:rFonts w:ascii="Palatino Linotype" w:hAnsi="Palatino Linotype"/>
-          <w:bCs/>
-          <w:sz w:val="20"/>
-          <w:szCs w:val="20"/>
-        </w:rPr>
-        <w:t xml:space="preserve"> </w:t>
-      </w:r>
-      <w:r>
-        <w:rPr>
-          <w:rFonts w:ascii="Palatino Linotype" w:hAnsi="Palatino Linotype"/>
-          <w:bCs/>
-          <w:sz w:val="20"/>
-          <w:szCs w:val="20"/>
-        </w:rPr>
-        <w:t xml:space="preserve">may return to the residence one time to retrieve personal items but shall be accompanied by an </w:t>
-      </w:r>
-      <w:r>
-        <w:rPr>
-          <w:rFonts w:ascii="Palatino Linotype" w:hAnsi="Palatino Linotype"/>
-          <w:bCs/>
-          <w:sz w:val="20"/>
-          <w:szCs w:val="20"/>
-        </w:rPr>
-        <w:t>officer of the arresting agency</w:t>
-      </w:r>
-      <w:r>
-        <w:rPr>
-          <w:rFonts w:ascii="Palatino Linotype" w:hAnsi="Palatino Linotype"/>
-          <w:bCs/>
-          <w:sz w:val="20"/>
-          <w:szCs w:val="20"/>
-        </w:rPr>
-        <w:t xml:space="preserve">. </w:t>
-      </w:r>
-    </w:p>
-    <w:p>
-      <w:pPr>
-        <w:pStyle w:val="ListParagraph"/>
-        <w:numPr>
-          <w:ilvl w:val="0"/>
-          <w:numId w:val="6"/>
-        </w:numPr>
-        <w:tabs>
-          <w:tab w:val="center" w:pos="4680"/>
-        </w:tabs>
-        <w:jc w:val="both"/>
-        <w:rPr>
-          <w:rFonts w:ascii="Palatino Linotype" w:hAnsi="Palatino Linotype"/>
-          <w:bCs/>
-          <w:sz w:val="20"/>
-          <w:szCs w:val="20"/>
-        </w:rPr>
-      </w:pPr>
-      <w:r>
-        <w:rPr>
-          <w:rFonts w:ascii="Palatino Linotype" w:hAnsi="Palatino Linotype"/>
-          <w:bCs/>
-          <w:sz w:val="20"/>
-          <w:szCs w:val="20"/>
-        </w:rPr>
-        <w:t>Defendant shall not interfere with the named person’s right to occupy the residence including, but not limited to cancelling utilities or insurance or interrupting telecommunications (e.g. telephone, internet, or cable) service, mail delivery, or the delivery of any other documents or items.</w:t>
-      </w:r>
-      <w:r>
-        <w:rPr>
-          <w:rFonts w:ascii="Palatino Linotype" w:hAnsi="Palatino Linotype"/>
-          <w:bCs/>
-          <w:sz w:val="20"/>
-          <w:szCs w:val="20"/>
-        </w:rPr>
-        <w:t xml:space="preserve"> </w:t>
-      </w:r>
-    </w:p>
-    <w:p>
-      <w:pPr>
-        <w:pStyle w:val="ListParagraph"/>
-        <w:numPr>
-          <w:ilvl w:val="0"/>
-          <w:numId w:val="6"/>
-        </w:numPr>
-        <w:tabs>
-          <w:tab w:val="center" w:pos="4680"/>
-        </w:tabs>
-        <w:jc w:val="both"/>
-        <w:rPr>
-          <w:rFonts w:ascii="Palatino Linotype" w:hAnsi="Palatino Linotype"/>
-          <w:bCs/>
-          <w:sz w:val="20"/>
-          <w:szCs w:val="20"/>
-        </w:rPr>
-      </w:pPr>
-      <w:r>
-        <w:rPr>
-          <w:rFonts w:ascii="Palatino Linotype" w:hAnsi="Palatino Linotype"/>
-          <w:bCs/>
-          <w:sz w:val="20"/>
-          <w:szCs w:val="20"/>
-        </w:rPr>
-        <w:t>Defendant shall surrender all keys and garage door openers to the above residence within 24 hours of service of this Order to the arresting agency.</w:t>
       </w:r>
       <w:r>
         <w:rPr>

</xml_diff>

<commit_message>
Checks in NotGuilty working again. Continue refactoring later.
</commit_message>
<xml_diff>
--- a/resources/Saved/21CRB01597_Not Guilty Bond Entry.docx
+++ b/resources/Saved/21CRB01597_Not Guilty Bond Entry.docx
@@ -249,6 +249,7 @@
         </w:rPr>
         <w:t xml:space="preserve">.  </w:t>
       </w:r>
+      <w:proofErr w:type="gramStart"/>
       <w:r>
         <w:rPr>
           <w:rFonts w:ascii="Palatino Linotype" w:hAnsi="Palatino Linotype"/>
@@ -328,6 +329,7 @@
           <w:szCs w:val="20"/>
         </w:rPr>
       </w:pPr>
+      <w:proofErr w:type="gramStart"/>
       <w:r>
         <w:rPr>
           <w:rFonts w:ascii="Palatino Linotype" w:hAnsi="Palatino Linotype"/>
@@ -629,15 +631,24 @@
           <w:szCs w:val="20"/>
           <w:lang w:val="en-CA"/>
         </w:rPr>
-        <w:t xml:space="preserve">in Court</w:t>
-      </w:r>
-      <w:r>
-        <w:rPr>
-          <w:rFonts w:ascii="Palatino Linotype" w:hAnsi="Palatino Linotype"/>
-          <w:sz w:val="20"/>
-          <w:szCs w:val="20"/>
-        </w:rPr>
-        <w:t xml:space="preserve"> on March 20, 2022</w:t>
+        <w:t>in Court</w:t>
+      </w:r>
+      <w:r>
+        <w:rPr>
+          <w:rFonts w:ascii="Palatino Linotype" w:hAnsi="Palatino Linotype"/>
+          <w:sz w:val="20"/>
+          <w:szCs w:val="20"/>
+        </w:rPr>
+        <w:t xml:space="preserve"> on </w:t>
+      </w:r>
+      <w:proofErr w:type="gramStart"/>
+      <w:r>
+        <w:rPr>
+          <w:rFonts w:ascii="Palatino Linotype" w:hAnsi="Palatino Linotype"/>
+          <w:sz w:val="20"/>
+          <w:szCs w:val="20"/>
+        </w:rPr>
+        <w:t xml:space="preserve">March 20, 2022</w:t>
       </w:r>
       <w:r>
         <w:rPr>
@@ -661,7 +672,7 @@
           <w:sz w:val="20"/>
           <w:szCs w:val="20"/>
         </w:rPr>
-        <w:t>.</w:t>
+        <w:t xml:space="preserve">.</w:t>
       </w:r>
       <w:r>
         <w:rPr>
@@ -678,7 +689,17 @@
           <w:sz w:val="20"/>
           <w:szCs w:val="20"/>
         </w:rPr>
-        <w:t xml:space="preserve">Defendant was represented by Chase Mallory, Private Counsel.</w:t>
+        <w:t xml:space="preserve">Defendant</w:t>
+      </w:r>
+      <w:proofErr w:type="gramEnd"/>
+      <w:r>
+        <w:rPr>
+          <w:rFonts w:ascii="Palatino Linotype" w:hAnsi="Palatino Linotype"/>
+          <w:bCs/>
+          <w:sz w:val="20"/>
+          <w:szCs w:val="20"/>
+        </w:rPr>
+        <w:t xml:space="preserve"> was represented by Chase Mallory, Private Counsel.</w:t>
       </w:r>
       <w:r>
         <w:rPr>
@@ -704,7 +725,16 @@
           <w:sz w:val="20"/>
           <w:szCs w:val="20"/>
         </w:rPr>
-        <w:t xml:space="preserve">The </w:t>
+        <w:t>The</w:t>
+      </w:r>
+      <w:proofErr w:type="gramEnd"/>
+      <w:r>
+        <w:rPr>
+          <w:rFonts w:ascii="Palatino Linotype" w:hAnsi="Palatino Linotype"/>
+          <w:sz w:val="20"/>
+          <w:szCs w:val="20"/>
+        </w:rPr>
+        <w:t xml:space="preserve"> </w:t>
       </w:r>
       <w:r>
         <w:rPr>
@@ -862,6 +892,7 @@
                 <w:szCs w:val="20"/>
               </w:rPr>
             </w:pPr>
+            <w:proofErr w:type="gramStart"/>
             <w:r>
               <w:rPr>
                 <w:rFonts w:ascii="Palatino Linotype" w:hAnsi="Palatino Linotype"/>
@@ -943,6 +974,7 @@
                 <w:szCs w:val="20"/>
               </w:rPr>
             </w:pPr>
+            <w:proofErr w:type="gramStart"/>
             <w:r>
               <w:rPr>
                 <w:rFonts w:ascii="Palatino Linotype" w:hAnsi="Palatino Linotype"/>
@@ -1024,6 +1056,7 @@
                 <w:szCs w:val="20"/>
               </w:rPr>
             </w:pPr>
+            <w:proofErr w:type="gramStart"/>
             <w:r>
               <w:rPr>
                 <w:rFonts w:ascii="Palatino Linotype" w:hAnsi="Palatino Linotype"/>
@@ -1105,6 +1138,7 @@
                 <w:szCs w:val="20"/>
               </w:rPr>
             </w:pPr>
+            <w:proofErr w:type="gramStart"/>
             <w:r>
               <w:rPr>
                 <w:rFonts w:ascii="Palatino Linotype" w:hAnsi="Palatino Linotype"/>
@@ -1193,54 +1227,17 @@
           <w:sz w:val="20"/>
           <w:szCs w:val="20"/>
         </w:rPr>
-        <w:t xml:space="preserve"> the community.  In determining the type and amount of bail, the Court considered each of the enumerated factors in Crim. R. 46(C)</w:t>
-      </w:r>
-      <w:r>
-        <w:rPr>
-          <w:rFonts w:ascii="Palatino Linotype" w:hAnsi="Palatino Linotype"/>
-          <w:bCs/>
-          <w:color w:val="FF0000"/>
-          <w:sz w:val="20"/>
-          <w:szCs w:val="20"/>
-        </w:rPr>
-        <w:t xml:space="preserve"/>
-      </w:r>
-      <w:r>
-        <w:rPr>
-          <w:rFonts w:ascii="Palatino Linotype" w:hAnsi="Palatino Linotype"/>
-          <w:bCs/>
-          <w:color w:val="FF0000"/>
-          <w:sz w:val="20"/>
-          <w:szCs w:val="20"/>
-        </w:rPr>
-        <w:t xml:space="preserve"> </w:t>
-      </w:r>
-      <w:r>
-        <w:rPr>
-          <w:rFonts w:ascii="Palatino Linotype" w:hAnsi="Palatino Linotype"/>
-          <w:bCs/>
-          <w:sz w:val="20"/>
-          <w:szCs w:val="20"/>
-        </w:rPr>
-        <w:t>and R.C.</w:t>
-      </w:r>
-      <w:r>
-        <w:rPr>
-          <w:rFonts w:ascii="Palatino Linotype" w:hAnsi="Palatino Linotype"/>
-          <w:bCs/>
-          <w:sz w:val="20"/>
-          <w:szCs w:val="20"/>
-        </w:rPr>
-        <w:t xml:space="preserve"> §</w:t>
-      </w:r>
-      <w:r>
-        <w:rPr>
-          <w:rFonts w:ascii="Palatino Linotype" w:hAnsi="Palatino Linotype"/>
-          <w:bCs/>
-          <w:sz w:val="20"/>
-          <w:szCs w:val="20"/>
-        </w:rPr>
-        <w:t xml:space="preserve"> 2919.251</w:t>
+        <w:t xml:space="preserve"> the community.  In determining the type and amount of bail, the Court considered each of the enumerated factors in Crim. R. 46(C</w:t>
+      </w:r>
+      <w:proofErr w:type="gramStart"/>
+      <w:r>
+        <w:rPr>
+          <w:rFonts w:ascii="Palatino Linotype" w:hAnsi="Palatino Linotype"/>
+          <w:bCs/>
+          <w:sz w:val="20"/>
+          <w:szCs w:val="20"/>
+        </w:rPr>
+        <w:t>)</w:t>
       </w:r>
       <w:r>
         <w:rPr>
@@ -1357,7 +1354,18 @@
           <w:szCs w:val="20"/>
           <w:u w:val="single"/>
         </w:rPr>
-        <w:t>The defendant shall execute a personal recognizance bond</w:t>
+        <w:t xml:space="preserve">The defendant shall execute a personal recognizance </w:t>
+      </w:r>
+      <w:proofErr w:type="gramStart"/>
+      <w:r>
+        <w:rPr>
+          <w:rFonts w:ascii="Palatino Linotype" w:hAnsi="Palatino Linotype"/>
+          <w:bCs/>
+          <w:sz w:val="20"/>
+          <w:szCs w:val="20"/>
+          <w:u w:val="single"/>
+        </w:rPr>
+        <w:t>bond</w:t>
       </w:r>
       <w:r>
         <w:rPr>
@@ -1477,6 +1485,7 @@
         </w:rPr>
         <w:t xml:space="preserve">Defendant shall provide written notice to the Clerk of Court at least 10 days prior to any change of </w:t>
       </w:r>
+      <w:proofErr w:type="gramStart"/>
       <w:r>
         <w:rPr>
           <w:rFonts w:ascii="Palatino Linotype" w:hAnsi="Palatino Linotype"/>
@@ -1546,6 +1555,221 @@
           <w:szCs w:val="20"/>
         </w:rPr>
         <w:t xml:space="preserve"/>
+      </w:r>
+      <w:r>
+        <w:rPr>
+          <w:rFonts w:ascii="Palatino Linotype" w:hAnsi="Palatino Linotype"/>
+          <w:bCs/>
+          <w:color w:val="FF0000"/>
+          <w:sz w:val="20"/>
+          <w:szCs w:val="20"/>
+        </w:rPr>
+        <w:t xml:space="preserve"/>
+      </w:r>
+      <w:r>
+        <w:rPr>
+          <w:rFonts w:ascii="Palatino Linotype" w:hAnsi="Palatino Linotype"/>
+          <w:bCs/>
+          <w:color w:val="FF0000"/>
+          <w:sz w:val="20"/>
+          <w:szCs w:val="20"/>
+        </w:rPr>
+        <w:t xml:space="preserve"/>
+      </w:r>
+      <w:r>
+        <w:rPr>
+          <w:rFonts w:ascii="Palatino Linotype" w:hAnsi="Palatino Linotype"/>
+          <w:bCs/>
+          <w:color w:val="FF0000"/>
+          <w:sz w:val="20"/>
+          <w:szCs w:val="20"/>
+        </w:rPr>
+        <w:t xml:space="preserve"/>
+        <w:br/>
+        <w:t xml:space="preserve"/>
+      </w:r>
+    </w:p>
+    <w:p>
+      <w:pPr>
+        <w:tabs>
+          <w:tab w:val="center" w:pos="4680"/>
+        </w:tabs>
+        <w:jc w:val="both"/>
+        <w:rPr>
+          <w:rFonts w:ascii="Palatino Linotype" w:hAnsi="Palatino Linotype"/>
+          <w:b/>
+          <w:bCs/>
+          <w:sz w:val="20"/>
+          <w:szCs w:val="20"/>
+          <w:u w:val="single"/>
+        </w:rPr>
+      </w:pPr>
+      <w:r>
+        <w:rPr>
+          <w:rFonts w:ascii="Palatino Linotype" w:hAnsi="Palatino Linotype"/>
+          <w:b/>
+          <w:bCs/>
+          <w:sz w:val="20"/>
+          <w:szCs w:val="20"/>
+          <w:u w:val="single"/>
+        </w:rPr>
+        <w:t>Administrative License Suspension</w:t>
+      </w:r>
+      <w:r>
+        <w:rPr>
+          <w:rFonts w:ascii="Palatino Linotype" w:hAnsi="Palatino Linotype"/>
+          <w:b/>
+          <w:bCs/>
+          <w:sz w:val="20"/>
+          <w:szCs w:val="20"/>
+        </w:rPr>
+        <w:t xml:space="preserve"> </w:t>
+      </w:r>
+    </w:p>
+    <w:p>
+      <w:pPr>
+        <w:tabs>
+          <w:tab w:val="center" w:pos="4680"/>
+        </w:tabs>
+        <w:jc w:val="both"/>
+        <w:rPr>
+          <w:rFonts w:ascii="Palatino Linotype" w:hAnsi="Palatino Linotype"/>
+          <w:bCs/>
+          <w:color w:val="FF0000"/>
+          <w:sz w:val="20"/>
+          <w:szCs w:val="20"/>
+        </w:rPr>
+      </w:pPr>
+      <w:r>
+        <w:rPr>
+          <w:rFonts w:ascii="Palatino Linotype" w:hAnsi="Palatino Linotype"/>
+          <w:bCs/>
+          <w:sz w:val="20"/>
+          <w:szCs w:val="20"/>
+        </w:rPr>
+        <w:t xml:space="preserve">Defendant’s operator’s license is subject to an administrative license suspension.  Defendant requested a stay of the administrative license suspension d</w:t>
+      </w:r>
+      <w:r>
+        <w:rPr>
+          <w:rFonts w:ascii="Palatino Linotype" w:hAnsi="Palatino Linotype"/>
+          <w:bCs/>
+          <w:sz w:val="20"/>
+          <w:szCs w:val="20"/>
+        </w:rPr>
+        <w:t xml:space="preserve">uring the pendency of this case. </w:t>
+      </w:r>
+      <w:r>
+        <w:rPr>
+          <w:rFonts w:ascii="Palatino Linotype" w:hAnsi="Palatino Linotype"/>
+          <w:bCs/>
+          <w:color w:val="FF0000"/>
+          <w:sz w:val="20"/>
+          <w:szCs w:val="20"/>
+        </w:rPr>
+        <w:t xml:space="preserve"/>
+      </w:r>
+      <w:r>
+        <w:rPr>
+          <w:rFonts w:ascii="Palatino Linotype" w:hAnsi="Palatino Linotype"/>
+          <w:bCs/>
+          <w:sz w:val="20"/>
+          <w:szCs w:val="20"/>
+        </w:rPr>
+        <w:t>The State objected to the stay.</w:t>
+      </w:r>
+      <w:r>
+        <w:rPr>
+          <w:rFonts w:ascii="Palatino Linotype" w:hAnsi="Palatino Linotype"/>
+          <w:bCs/>
+          <w:sz w:val="20"/>
+          <w:szCs w:val="20"/>
+        </w:rPr>
+        <w:t xml:space="preserve"> </w:t>
+      </w:r>
+      <w:r>
+        <w:rPr>
+          <w:rFonts w:ascii="Palatino Linotype" w:hAnsi="Palatino Linotype"/>
+          <w:bCs/>
+          <w:color w:val="FF0000"/>
+          <w:sz w:val="20"/>
+          <w:szCs w:val="20"/>
+        </w:rPr>
+        <w:t xml:space="preserve"/>
+      </w:r>
+      <w:r>
+        <w:rPr>
+          <w:rFonts w:ascii="Palatino Linotype" w:hAnsi="Palatino Linotype"/>
+          <w:bCs/>
+          <w:color w:val="FF0000"/>
+          <w:sz w:val="20"/>
+          <w:szCs w:val="20"/>
+        </w:rPr>
+        <w:t xml:space="preserve"/>
+      </w:r>
+      <w:r>
+        <w:rPr>
+          <w:rFonts w:ascii="Palatino Linotype" w:hAnsi="Palatino Linotype"/>
+          <w:bCs/>
+          <w:sz w:val="20"/>
+          <w:szCs w:val="20"/>
+        </w:rPr>
+        <w:t xml:space="preserve">The Court GRANTED</w:t>
+      </w:r>
+      <w:r>
+        <w:rPr>
+          <w:rFonts w:ascii="Palatino Linotype" w:hAnsi="Palatino Linotype"/>
+          <w:bCs/>
+          <w:sz w:val="20"/>
+          <w:szCs w:val="20"/>
+        </w:rPr>
+        <w:t xml:space="preserve"> the administrative license suspension </w:t>
+      </w:r>
+      <w:r>
+        <w:rPr>
+          <w:rFonts w:ascii="Palatino Linotype" w:hAnsi="Palatino Linotype"/>
+          <w:bCs/>
+          <w:sz w:val="20"/>
+          <w:szCs w:val="20"/>
+        </w:rPr>
+        <w:t xml:space="preserve">and the administrative license suspension is STAYED. </w:t>
+      </w:r>
+      <w:r>
+        <w:rPr>
+          <w:rFonts w:ascii="Palatino Linotype" w:hAnsi="Palatino Linotype"/>
+          <w:bCs/>
+          <w:color w:val="FF0000"/>
+          <w:sz w:val="20"/>
+          <w:szCs w:val="20"/>
+        </w:rPr>
+        <w:t xml:space="preserve"/>
+      </w:r>
+      <w:r>
+        <w:rPr>
+          <w:rFonts w:ascii="Palatino Linotype" w:hAnsi="Palatino Linotype"/>
+          <w:bCs/>
+          <w:color w:val="FF0000"/>
+          <w:sz w:val="20"/>
+          <w:szCs w:val="20"/>
+        </w:rPr>
+        <w:t xml:space="preserve"/>
+      </w:r>
+      <w:r>
+        <w:rPr>
+          <w:rFonts w:ascii="Palatino Linotype" w:hAnsi="Palatino Linotype"/>
+          <w:bCs/>
+          <w:sz w:val="20"/>
+          <w:szCs w:val="20"/>
+        </w:rPr>
+        <w:t xml:space="preserve">test</w:t>
+      </w:r>
+      <w:r>
+        <w:rPr>
+          <w:rFonts w:ascii="Palatino Linotype" w:hAnsi="Palatino Linotype"/>
+          <w:bCs/>
+          <w:sz w:val="20"/>
+          <w:szCs w:val="20"/>
+        </w:rPr>
+        <w:t>.</w:t>
       </w:r>
       <w:r>
         <w:rPr>
@@ -1703,6 +1927,7 @@
         </w:rPr>
         <w:tab/>
       </w:r>
+      <w:proofErr w:type="gramStart"/>
       <w:r>
         <w:rPr>
           <w:rFonts w:ascii="Palatino Linotype" w:hAnsi="Palatino Linotype"/>
@@ -1844,7 +2069,16 @@
           <w:sz w:val="16"/>
           <w:szCs w:val="16"/>
         </w:rPr>
-        <w:t xml:space="preserve">Prosecutor’s Office: PS    OM     EM; Defendant’s Attorney: PS     OM     EM; Jacob Ansley: PS     OM     EM;</w:t>
+        <w:t xml:space="preserve">Prosecutor’s Office: PS    OM     EM; Defendant’s Attorney: PS     OM     EM; </w:t>
+      </w:r>
+      <w:proofErr w:type="gramStart"/>
+      <w:r>
+        <w:rPr>
+          <w:rFonts w:ascii="Palatino Linotype" w:hAnsi="Palatino Linotype"/>
+          <w:sz w:val="16"/>
+          <w:szCs w:val="16"/>
+        </w:rPr>
+        <w:t xml:space="preserve">Jacob Ansley: PS     OM     EM;</w:t>
       </w:r>
     </w:p>
     <w:p>

</xml_diff>

<commit_message>
Refactoring running into attribute error.
</commit_message>
<xml_diff>
--- a/resources/Saved/21CRB01597_Not Guilty Bond Entry.docx
+++ b/resources/Saved/21CRB01597_Not Guilty Bond Entry.docx
@@ -648,7 +648,7 @@
           <w:sz w:val="20"/>
           <w:szCs w:val="20"/>
         </w:rPr>
-        <w:t xml:space="preserve">March 22, 2022</w:t>
+        <w:t xml:space="preserve">March 23, 2022</w:t>
       </w:r>
       <w:r>
         <w:rPr>
@@ -821,9 +821,8 @@
         <w:tblLook w:val="04A0" w:firstRow="1" w:lastRow="0" w:firstColumn="1" w:lastColumn="0" w:noHBand="0" w:noVBand="1"/>
       </w:tblPr>
       <w:tblGrid>
-        <w:gridCol w:w="2176"/>
-        <w:gridCol w:w="2176"/>
-        <w:gridCol w:w="3833"/>
+        <w:gridCol w:w="4092"/>
+        <w:gridCol w:w="4092"/>
       </w:tblGrid>
       <w:tr>
         <w:trPr>
@@ -902,46 +901,7 @@
                 <w:sz w:val="20"/>
                 <w:szCs w:val="20"/>
               </w:rPr>
-              <w:t xml:space="preserve">Possession of Marijuana Drug Paraphernalia</w:t>
-            </w:r>
-          </w:p>
-        </w:tc>
-        <w:tc>
-          <w:tcPr>
-            <w:tcW w:w="3289" w:type="dxa"/>
-          </w:tcPr>
-          <w:p>
-            <w:pPr>
-              <w:tabs>
-                <w:tab w:val="left" w:pos="-1080"/>
-                <w:tab w:val="left" w:pos="-720"/>
-                <w:tab w:val="left" w:pos="0"/>
-                <w:tab w:val="left" w:pos="720"/>
-                <w:tab w:val="left" w:pos="1440"/>
-                <w:tab w:val="left" w:pos="2160"/>
-                <w:tab w:val="left" w:pos="2880"/>
-                <w:tab w:val="left" w:pos="3600"/>
-                <w:tab w:val="left" w:pos="4320"/>
-                <w:tab w:val="left" w:pos="4680"/>
-              </w:tabs>
-              <w:rPr>
-                <w:rFonts w:ascii="Palatino Linotype" w:hAnsi="Palatino Linotype"/>
-                <w:b/>
-                <w:bCs/>
-                <w:sz w:val="20"/>
-                <w:szCs w:val="20"/>
-              </w:rPr>
-            </w:pPr>
-            <w:proofErr w:type="gramStart"/>
-            <w:r>
-              <w:rPr>
-                <w:rFonts w:ascii="Palatino Linotype" w:hAnsi="Palatino Linotype"/>
-                <w:b/>
-                <w:bCs/>
-                <w:sz w:val="20"/>
-                <w:szCs w:val="20"/>
-              </w:rPr>
-              <w:t xml:space="preserve">Driving Under Suspension FTA, Fines or Child Support</w:t>
+              <w:t xml:space="preserve">Possession Of Marihuana</w:t>
             </w:r>
           </w:p>
         </w:tc>
@@ -1023,46 +983,7 @@
                 <w:sz w:val="20"/>
                 <w:szCs w:val="20"/>
               </w:rPr>
-              <w:t xml:space="preserve">2925.141(C) </w:t>
-            </w:r>
-          </w:p>
-        </w:tc>
-        <w:tc>
-          <w:tcPr>
-            <w:tcW w:w="3289" w:type="dxa"/>
-          </w:tcPr>
-          <w:p>
-            <w:pPr>
-              <w:tabs>
-                <w:tab w:val="left" w:pos="-1080"/>
-                <w:tab w:val="left" w:pos="-720"/>
-                <w:tab w:val="left" w:pos="0"/>
-                <w:tab w:val="left" w:pos="720"/>
-                <w:tab w:val="left" w:pos="1440"/>
-                <w:tab w:val="left" w:pos="2160"/>
-                <w:tab w:val="left" w:pos="2880"/>
-                <w:tab w:val="left" w:pos="3600"/>
-                <w:tab w:val="left" w:pos="4320"/>
-                <w:tab w:val="left" w:pos="4680"/>
-              </w:tabs>
-              <w:rPr>
-                <w:rFonts w:ascii="Palatino Linotype" w:hAnsi="Palatino Linotype"/>
-                <w:b/>
-                <w:bCs/>
-                <w:sz w:val="20"/>
-                <w:szCs w:val="20"/>
-              </w:rPr>
-            </w:pPr>
-            <w:proofErr w:type="gramStart"/>
-            <w:r>
-              <w:rPr>
-                <w:rFonts w:ascii="Palatino Linotype" w:hAnsi="Palatino Linotype"/>
-                <w:b/>
-                <w:bCs/>
-                <w:sz w:val="20"/>
-                <w:szCs w:val="20"/>
-              </w:rPr>
-              <w:t xml:space="preserve">4510.111 </w:t>
+              <w:t xml:space="preserve">2925.11C3</w:t>
             </w:r>
           </w:p>
         </w:tc>
@@ -1148,45 +1069,6 @@
             </w:r>
           </w:p>
         </w:tc>
-        <w:tc>
-          <w:tcPr>
-            <w:tcW w:w="3289" w:type="dxa"/>
-          </w:tcPr>
-          <w:p>
-            <w:pPr>
-              <w:tabs>
-                <w:tab w:val="left" w:pos="-1080"/>
-                <w:tab w:val="left" w:pos="-720"/>
-                <w:tab w:val="left" w:pos="0"/>
-                <w:tab w:val="left" w:pos="720"/>
-                <w:tab w:val="left" w:pos="1440"/>
-                <w:tab w:val="left" w:pos="2160"/>
-                <w:tab w:val="left" w:pos="2880"/>
-                <w:tab w:val="left" w:pos="3600"/>
-                <w:tab w:val="left" w:pos="4320"/>
-                <w:tab w:val="left" w:pos="4680"/>
-              </w:tabs>
-              <w:rPr>
-                <w:rFonts w:ascii="Palatino Linotype" w:hAnsi="Palatino Linotype"/>
-                <w:b/>
-                <w:bCs/>
-                <w:sz w:val="20"/>
-                <w:szCs w:val="20"/>
-              </w:rPr>
-            </w:pPr>
-            <w:proofErr w:type="gramStart"/>
-            <w:r>
-              <w:rPr>
-                <w:rFonts w:ascii="Palatino Linotype" w:hAnsi="Palatino Linotype"/>
-                <w:b/>
-                <w:bCs/>
-                <w:sz w:val="20"/>
-                <w:szCs w:val="20"/>
-              </w:rPr>
-              <w:t xml:space="preserve">UCM</w:t>
-            </w:r>
-          </w:p>
-        </w:tc>
       </w:tr>
       <w:tr>
         <w:trPr>
@@ -1227,45 +1109,6 @@
                 <w:szCs w:val="20"/>
               </w:rPr>
               <w:t>Plea</w:t>
-            </w:r>
-          </w:p>
-        </w:tc>
-        <w:tc>
-          <w:tcPr>
-            <w:tcW w:w="3289" w:type="dxa"/>
-          </w:tcPr>
-          <w:p>
-            <w:pPr>
-              <w:tabs>
-                <w:tab w:val="left" w:pos="-1080"/>
-                <w:tab w:val="left" w:pos="-720"/>
-                <w:tab w:val="left" w:pos="0"/>
-                <w:tab w:val="left" w:pos="720"/>
-                <w:tab w:val="left" w:pos="1440"/>
-                <w:tab w:val="left" w:pos="2160"/>
-                <w:tab w:val="left" w:pos="2880"/>
-                <w:tab w:val="left" w:pos="3600"/>
-                <w:tab w:val="left" w:pos="4320"/>
-                <w:tab w:val="left" w:pos="4680"/>
-              </w:tabs>
-              <w:rPr>
-                <w:rFonts w:ascii="Palatino Linotype" w:hAnsi="Palatino Linotype"/>
-                <w:b/>
-                <w:bCs/>
-                <w:sz w:val="20"/>
-                <w:szCs w:val="20"/>
-              </w:rPr>
-            </w:pPr>
-            <w:proofErr w:type="gramStart"/>
-            <w:r>
-              <w:rPr>
-                <w:rFonts w:ascii="Palatino Linotype" w:hAnsi="Palatino Linotype"/>
-                <w:b/>
-                <w:bCs/>
-                <w:sz w:val="20"/>
-                <w:szCs w:val="20"/>
-              </w:rPr>
-              <w:t xml:space="preserve">No Contest</w:t>
             </w:r>
           </w:p>
         </w:tc>

</xml_diff>

<commit_message>
Added SCRAM - Court Pay option.
SCRAM court pay and standard working in template.
</commit_message>
<xml_diff>
--- a/resources/Saved/21CRB01597_Not Guilty Bond Entry.docx
+++ b/resources/Saved/21CRB01597_Not Guilty Bond Entry.docx
@@ -249,7 +249,6 @@
         </w:rPr>
         <w:t xml:space="preserve">.  </w:t>
       </w:r>
-      <w:proofErr w:type="gramStart"/>
       <w:r>
         <w:rPr>
           <w:rFonts w:ascii="Palatino Linotype" w:hAnsi="Palatino Linotype"/>
@@ -329,7 +328,6 @@
           <w:szCs w:val="20"/>
         </w:rPr>
       </w:pPr>
-      <w:proofErr w:type="gramStart"/>
       <w:r>
         <w:rPr>
           <w:rFonts w:ascii="Palatino Linotype" w:hAnsi="Palatino Linotype"/>
@@ -631,24 +629,15 @@
           <w:szCs w:val="20"/>
           <w:lang w:val="en-CA"/>
         </w:rPr>
-        <w:t>in Court</w:t>
-      </w:r>
-      <w:r>
-        <w:rPr>
-          <w:rFonts w:ascii="Palatino Linotype" w:hAnsi="Palatino Linotype"/>
-          <w:sz w:val="20"/>
-          <w:szCs w:val="20"/>
-        </w:rPr>
-        <w:t xml:space="preserve"> on </w:t>
-      </w:r>
-      <w:proofErr w:type="gramStart"/>
-      <w:r>
-        <w:rPr>
-          <w:rFonts w:ascii="Palatino Linotype" w:hAnsi="Palatino Linotype"/>
-          <w:sz w:val="20"/>
-          <w:szCs w:val="20"/>
-        </w:rPr>
-        <w:t xml:space="preserve">March 24, 2022</w:t>
+        <w:t xml:space="preserve">in Court</w:t>
+      </w:r>
+      <w:r>
+        <w:rPr>
+          <w:rFonts w:ascii="Palatino Linotype" w:hAnsi="Palatino Linotype"/>
+          <w:sz w:val="20"/>
+          <w:szCs w:val="20"/>
+        </w:rPr>
+        <w:t xml:space="preserve"> on April 09, 2022</w:t>
       </w:r>
       <w:r>
         <w:rPr>
@@ -672,7 +661,7 @@
           <w:sz w:val="20"/>
           <w:szCs w:val="20"/>
         </w:rPr>
-        <w:t xml:space="preserve">.</w:t>
+        <w:t>.</w:t>
       </w:r>
       <w:r>
         <w:rPr>
@@ -689,17 +678,7 @@
           <w:sz w:val="20"/>
           <w:szCs w:val="20"/>
         </w:rPr>
-        <w:t xml:space="preserve">Defendant</w:t>
-      </w:r>
-      <w:proofErr w:type="gramEnd"/>
-      <w:r>
-        <w:rPr>
-          <w:rFonts w:ascii="Palatino Linotype" w:hAnsi="Palatino Linotype"/>
-          <w:bCs/>
-          <w:sz w:val="20"/>
-          <w:szCs w:val="20"/>
-        </w:rPr>
-        <w:t xml:space="preserve"> was represented by Chase Mallory, Private Counsel.</w:t>
+        <w:t xml:space="preserve">Defendant was represented by Chase Mallory, Private Counsel.</w:t>
       </w:r>
       <w:r>
         <w:rPr>
@@ -725,16 +704,7 @@
           <w:sz w:val="20"/>
           <w:szCs w:val="20"/>
         </w:rPr>
-        <w:t>The</w:t>
-      </w:r>
-      <w:proofErr w:type="gramEnd"/>
-      <w:r>
-        <w:rPr>
-          <w:rFonts w:ascii="Palatino Linotype" w:hAnsi="Palatino Linotype"/>
-          <w:sz w:val="20"/>
-          <w:szCs w:val="20"/>
-        </w:rPr>
-        <w:t xml:space="preserve"> </w:t>
+        <w:t xml:space="preserve">The </w:t>
       </w:r>
       <w:r>
         <w:rPr>
@@ -821,12 +791,8 @@
         <w:tblLook w:val="04A0" w:firstRow="1" w:lastRow="0" w:firstColumn="1" w:lastColumn="0" w:noHBand="0" w:noVBand="1"/>
       </w:tblPr>
       <w:tblGrid>
-        <w:gridCol w:w="1088"/>
-        <w:gridCol w:w="1088"/>
-        <w:gridCol w:w="2192"/>
-        <w:gridCol w:w="1088"/>
-        <w:gridCol w:w="1364"/>
-        <w:gridCol w:w="1364"/>
+        <w:gridCol w:w="4092"/>
+        <w:gridCol w:w="4092"/>
       </w:tblGrid>
       <w:tr>
         <w:trPr>
@@ -896,7 +862,6 @@
                 <w:szCs w:val="20"/>
               </w:rPr>
             </w:pPr>
-            <w:proofErr w:type="gramStart"/>
             <w:r>
               <w:rPr>
                 <w:rFonts w:ascii="Palatino Linotype" w:hAnsi="Palatino Linotype"/>
@@ -906,162 +871,6 @@
                 <w:szCs w:val="20"/>
               </w:rPr>
               <w:t xml:space="preserve">Possession Of Marihuana</w:t>
-            </w:r>
-          </w:p>
-        </w:tc>
-        <w:tc>
-          <w:tcPr>
-            <w:tcW w:w="3289" w:type="dxa"/>
-          </w:tcPr>
-          <w:p>
-            <w:pPr>
-              <w:tabs>
-                <w:tab w:val="left" w:pos="-1080"/>
-                <w:tab w:val="left" w:pos="-720"/>
-                <w:tab w:val="left" w:pos="0"/>
-                <w:tab w:val="left" w:pos="720"/>
-                <w:tab w:val="left" w:pos="1440"/>
-                <w:tab w:val="left" w:pos="2160"/>
-                <w:tab w:val="left" w:pos="2880"/>
-                <w:tab w:val="left" w:pos="3600"/>
-                <w:tab w:val="left" w:pos="4320"/>
-                <w:tab w:val="left" w:pos="4680"/>
-              </w:tabs>
-              <w:rPr>
-                <w:rFonts w:ascii="Palatino Linotype" w:hAnsi="Palatino Linotype"/>
-                <w:b/>
-                <w:bCs/>
-                <w:sz w:val="20"/>
-                <w:szCs w:val="20"/>
-              </w:rPr>
-            </w:pPr>
-            <w:proofErr w:type="gramStart"/>
-            <w:r>
-              <w:rPr>
-                <w:rFonts w:ascii="Palatino Linotype" w:hAnsi="Palatino Linotype"/>
-                <w:b/>
-                <w:bCs/>
-                <w:sz w:val="20"/>
-                <w:szCs w:val="20"/>
-              </w:rPr>
-              <w:t xml:space="preserve">Criminal Mischief M3</w:t>
-            </w:r>
-          </w:p>
-        </w:tc>
-        <w:tc>
-          <w:tcPr>
-            <w:tcW w:w="3289" w:type="dxa"/>
-          </w:tcPr>
-          <w:p>
-            <w:pPr>
-              <w:tabs>
-                <w:tab w:val="left" w:pos="-1080"/>
-                <w:tab w:val="left" w:pos="-720"/>
-                <w:tab w:val="left" w:pos="0"/>
-                <w:tab w:val="left" w:pos="720"/>
-                <w:tab w:val="left" w:pos="1440"/>
-                <w:tab w:val="left" w:pos="2160"/>
-                <w:tab w:val="left" w:pos="2880"/>
-                <w:tab w:val="left" w:pos="3600"/>
-                <w:tab w:val="left" w:pos="4320"/>
-                <w:tab w:val="left" w:pos="4680"/>
-              </w:tabs>
-              <w:rPr>
-                <w:rFonts w:ascii="Palatino Linotype" w:hAnsi="Palatino Linotype"/>
-                <w:b/>
-                <w:bCs/>
-                <w:sz w:val="20"/>
-                <w:szCs w:val="20"/>
-              </w:rPr>
-            </w:pPr>
-            <w:proofErr w:type="gramStart"/>
-            <w:r>
-              <w:rPr>
-                <w:rFonts w:ascii="Palatino Linotype" w:hAnsi="Palatino Linotype"/>
-                <w:b/>
-                <w:bCs/>
-                <w:sz w:val="20"/>
-                <w:szCs w:val="20"/>
-              </w:rPr>
-              <w:t xml:space="preserve">Criminal Mischief M3</w:t>
-            </w:r>
-          </w:p>
-        </w:tc>
-        <w:tc>
-          <w:tcPr>
-            <w:tcW w:w="3289" w:type="dxa"/>
-          </w:tcPr>
-          <w:p>
-            <w:pPr>
-              <w:tabs>
-                <w:tab w:val="left" w:pos="-1080"/>
-                <w:tab w:val="left" w:pos="-720"/>
-                <w:tab w:val="left" w:pos="0"/>
-                <w:tab w:val="left" w:pos="720"/>
-                <w:tab w:val="left" w:pos="1440"/>
-                <w:tab w:val="left" w:pos="2160"/>
-                <w:tab w:val="left" w:pos="2880"/>
-                <w:tab w:val="left" w:pos="3600"/>
-                <w:tab w:val="left" w:pos="4320"/>
-                <w:tab w:val="left" w:pos="4680"/>
-              </w:tabs>
-              <w:rPr>
-                <w:rFonts w:ascii="Palatino Linotype" w:hAnsi="Palatino Linotype"/>
-                <w:b/>
-                <w:bCs/>
-                <w:sz w:val="20"/>
-                <w:szCs w:val="20"/>
-              </w:rPr>
-            </w:pPr>
-            <w:proofErr w:type="gramStart"/>
-            <w:r>
-              <w:rPr>
-                <w:rFonts w:ascii="Palatino Linotype" w:hAnsi="Palatino Linotype"/>
-                <w:b/>
-                <w:bCs/>
-                <w:sz w:val="20"/>
-                <w:szCs w:val="20"/>
-              </w:rPr>
-              <w:t xml:space="preserve">Disorderly Conduct</w:t>
-            </w:r>
-          </w:p>
-        </w:tc>
-        <w:tc>
-          <w:tcPr>
-            <w:tcW w:w="3289" w:type="dxa"/>
-          </w:tcPr>
-          <w:p>
-            <w:pPr>
-              <w:tabs>
-                <w:tab w:val="left" w:pos="-1080"/>
-                <w:tab w:val="left" w:pos="-720"/>
-                <w:tab w:val="left" w:pos="0"/>
-                <w:tab w:val="left" w:pos="720"/>
-                <w:tab w:val="left" w:pos="1440"/>
-                <w:tab w:val="left" w:pos="2160"/>
-                <w:tab w:val="left" w:pos="2880"/>
-                <w:tab w:val="left" w:pos="3600"/>
-                <w:tab w:val="left" w:pos="4320"/>
-                <w:tab w:val="left" w:pos="4680"/>
-              </w:tabs>
-              <w:rPr>
-                <w:rFonts w:ascii="Palatino Linotype" w:hAnsi="Palatino Linotype"/>
-                <w:b/>
-                <w:bCs/>
-                <w:sz w:val="20"/>
-                <w:szCs w:val="20"/>
-              </w:rPr>
-            </w:pPr>
-            <w:proofErr w:type="gramStart"/>
-            <w:r>
-              <w:rPr>
-                <w:rFonts w:ascii="Palatino Linotype" w:hAnsi="Palatino Linotype"/>
-                <w:b/>
-                <w:bCs/>
-                <w:sz w:val="20"/>
-                <w:szCs w:val="20"/>
-              </w:rPr>
-              <w:t xml:space="preserve">Driving Under Suspension</w:t>
             </w:r>
           </w:p>
         </w:tc>
@@ -1134,7 +943,6 @@
                 <w:szCs w:val="20"/>
               </w:rPr>
             </w:pPr>
-            <w:proofErr w:type="gramStart"/>
             <w:r>
               <w:rPr>
                 <w:rFonts w:ascii="Palatino Linotype" w:hAnsi="Palatino Linotype"/>
@@ -1144,162 +952,6 @@
                 <w:szCs w:val="20"/>
               </w:rPr>
               <w:t xml:space="preserve">2925.11C3</w:t>
-            </w:r>
-          </w:p>
-        </w:tc>
-        <w:tc>
-          <w:tcPr>
-            <w:tcW w:w="3289" w:type="dxa"/>
-          </w:tcPr>
-          <w:p>
-            <w:pPr>
-              <w:tabs>
-                <w:tab w:val="left" w:pos="-1080"/>
-                <w:tab w:val="left" w:pos="-720"/>
-                <w:tab w:val="left" w:pos="0"/>
-                <w:tab w:val="left" w:pos="720"/>
-                <w:tab w:val="left" w:pos="1440"/>
-                <w:tab w:val="left" w:pos="2160"/>
-                <w:tab w:val="left" w:pos="2880"/>
-                <w:tab w:val="left" w:pos="3600"/>
-                <w:tab w:val="left" w:pos="4320"/>
-                <w:tab w:val="left" w:pos="4680"/>
-              </w:tabs>
-              <w:rPr>
-                <w:rFonts w:ascii="Palatino Linotype" w:hAnsi="Palatino Linotype"/>
-                <w:b/>
-                <w:bCs/>
-                <w:sz w:val="20"/>
-                <w:szCs w:val="20"/>
-              </w:rPr>
-            </w:pPr>
-            <w:proofErr w:type="gramStart"/>
-            <w:r>
-              <w:rPr>
-                <w:rFonts w:ascii="Palatino Linotype" w:hAnsi="Palatino Linotype"/>
-                <w:b/>
-                <w:bCs/>
-                <w:sz w:val="20"/>
-                <w:szCs w:val="20"/>
-              </w:rPr>
-              <w:t xml:space="preserve">2909.07</w:t>
-            </w:r>
-          </w:p>
-        </w:tc>
-        <w:tc>
-          <w:tcPr>
-            <w:tcW w:w="3289" w:type="dxa"/>
-          </w:tcPr>
-          <w:p>
-            <w:pPr>
-              <w:tabs>
-                <w:tab w:val="left" w:pos="-1080"/>
-                <w:tab w:val="left" w:pos="-720"/>
-                <w:tab w:val="left" w:pos="0"/>
-                <w:tab w:val="left" w:pos="720"/>
-                <w:tab w:val="left" w:pos="1440"/>
-                <w:tab w:val="left" w:pos="2160"/>
-                <w:tab w:val="left" w:pos="2880"/>
-                <w:tab w:val="left" w:pos="3600"/>
-                <w:tab w:val="left" w:pos="4320"/>
-                <w:tab w:val="left" w:pos="4680"/>
-              </w:tabs>
-              <w:rPr>
-                <w:rFonts w:ascii="Palatino Linotype" w:hAnsi="Palatino Linotype"/>
-                <w:b/>
-                <w:bCs/>
-                <w:sz w:val="20"/>
-                <w:szCs w:val="20"/>
-              </w:rPr>
-            </w:pPr>
-            <w:proofErr w:type="gramStart"/>
-            <w:r>
-              <w:rPr>
-                <w:rFonts w:ascii="Palatino Linotype" w:hAnsi="Palatino Linotype"/>
-                <w:b/>
-                <w:bCs/>
-                <w:sz w:val="20"/>
-                <w:szCs w:val="20"/>
-              </w:rPr>
-              <w:t xml:space="preserve">2909.07</w:t>
-            </w:r>
-          </w:p>
-        </w:tc>
-        <w:tc>
-          <w:tcPr>
-            <w:tcW w:w="3289" w:type="dxa"/>
-          </w:tcPr>
-          <w:p>
-            <w:pPr>
-              <w:tabs>
-                <w:tab w:val="left" w:pos="-1080"/>
-                <w:tab w:val="left" w:pos="-720"/>
-                <w:tab w:val="left" w:pos="0"/>
-                <w:tab w:val="left" w:pos="720"/>
-                <w:tab w:val="left" w:pos="1440"/>
-                <w:tab w:val="left" w:pos="2160"/>
-                <w:tab w:val="left" w:pos="2880"/>
-                <w:tab w:val="left" w:pos="3600"/>
-                <w:tab w:val="left" w:pos="4320"/>
-                <w:tab w:val="left" w:pos="4680"/>
-              </w:tabs>
-              <w:rPr>
-                <w:rFonts w:ascii="Palatino Linotype" w:hAnsi="Palatino Linotype"/>
-                <w:b/>
-                <w:bCs/>
-                <w:sz w:val="20"/>
-                <w:szCs w:val="20"/>
-              </w:rPr>
-            </w:pPr>
-            <w:proofErr w:type="gramStart"/>
-            <w:r>
-              <w:rPr>
-                <w:rFonts w:ascii="Palatino Linotype" w:hAnsi="Palatino Linotype"/>
-                <w:b/>
-                <w:bCs/>
-                <w:sz w:val="20"/>
-                <w:szCs w:val="20"/>
-              </w:rPr>
-              <w:t xml:space="preserve">2917.11</w:t>
-            </w:r>
-          </w:p>
-        </w:tc>
-        <w:tc>
-          <w:tcPr>
-            <w:tcW w:w="3289" w:type="dxa"/>
-          </w:tcPr>
-          <w:p>
-            <w:pPr>
-              <w:tabs>
-                <w:tab w:val="left" w:pos="-1080"/>
-                <w:tab w:val="left" w:pos="-720"/>
-                <w:tab w:val="left" w:pos="0"/>
-                <w:tab w:val="left" w:pos="720"/>
-                <w:tab w:val="left" w:pos="1440"/>
-                <w:tab w:val="left" w:pos="2160"/>
-                <w:tab w:val="left" w:pos="2880"/>
-                <w:tab w:val="left" w:pos="3600"/>
-                <w:tab w:val="left" w:pos="4320"/>
-                <w:tab w:val="left" w:pos="4680"/>
-              </w:tabs>
-              <w:rPr>
-                <w:rFonts w:ascii="Palatino Linotype" w:hAnsi="Palatino Linotype"/>
-                <w:b/>
-                <w:bCs/>
-                <w:sz w:val="20"/>
-                <w:szCs w:val="20"/>
-              </w:rPr>
-            </w:pPr>
-            <w:proofErr w:type="gramStart"/>
-            <w:r>
-              <w:rPr>
-                <w:rFonts w:ascii="Palatino Linotype" w:hAnsi="Palatino Linotype"/>
-                <w:b/>
-                <w:bCs/>
-                <w:sz w:val="20"/>
-                <w:szCs w:val="20"/>
-              </w:rPr>
-              <w:t xml:space="preserve">4510.11</w:t>
             </w:r>
           </w:p>
         </w:tc>
@@ -1372,7 +1024,6 @@
                 <w:szCs w:val="20"/>
               </w:rPr>
             </w:pPr>
-            <w:proofErr w:type="gramStart"/>
             <w:r>
               <w:rPr>
                 <w:rFonts w:ascii="Palatino Linotype" w:hAnsi="Palatino Linotype"/>
@@ -1382,162 +1033,6 @@
                 <w:szCs w:val="20"/>
               </w:rPr>
               <w:t xml:space="preserve">MM</w:t>
-            </w:r>
-          </w:p>
-        </w:tc>
-        <w:tc>
-          <w:tcPr>
-            <w:tcW w:w="3289" w:type="dxa"/>
-          </w:tcPr>
-          <w:p>
-            <w:pPr>
-              <w:tabs>
-                <w:tab w:val="left" w:pos="-1080"/>
-                <w:tab w:val="left" w:pos="-720"/>
-                <w:tab w:val="left" w:pos="0"/>
-                <w:tab w:val="left" w:pos="720"/>
-                <w:tab w:val="left" w:pos="1440"/>
-                <w:tab w:val="left" w:pos="2160"/>
-                <w:tab w:val="left" w:pos="2880"/>
-                <w:tab w:val="left" w:pos="3600"/>
-                <w:tab w:val="left" w:pos="4320"/>
-                <w:tab w:val="left" w:pos="4680"/>
-              </w:tabs>
-              <w:rPr>
-                <w:rFonts w:ascii="Palatino Linotype" w:hAnsi="Palatino Linotype"/>
-                <w:b/>
-                <w:bCs/>
-                <w:sz w:val="20"/>
-                <w:szCs w:val="20"/>
-              </w:rPr>
-            </w:pPr>
-            <w:proofErr w:type="gramStart"/>
-            <w:r>
-              <w:rPr>
-                <w:rFonts w:ascii="Palatino Linotype" w:hAnsi="Palatino Linotype"/>
-                <w:b/>
-                <w:bCs/>
-                <w:sz w:val="20"/>
-                <w:szCs w:val="20"/>
-              </w:rPr>
-              <w:t xml:space="preserve">M3</w:t>
-            </w:r>
-          </w:p>
-        </w:tc>
-        <w:tc>
-          <w:tcPr>
-            <w:tcW w:w="3289" w:type="dxa"/>
-          </w:tcPr>
-          <w:p>
-            <w:pPr>
-              <w:tabs>
-                <w:tab w:val="left" w:pos="-1080"/>
-                <w:tab w:val="left" w:pos="-720"/>
-                <w:tab w:val="left" w:pos="0"/>
-                <w:tab w:val="left" w:pos="720"/>
-                <w:tab w:val="left" w:pos="1440"/>
-                <w:tab w:val="left" w:pos="2160"/>
-                <w:tab w:val="left" w:pos="2880"/>
-                <w:tab w:val="left" w:pos="3600"/>
-                <w:tab w:val="left" w:pos="4320"/>
-                <w:tab w:val="left" w:pos="4680"/>
-              </w:tabs>
-              <w:rPr>
-                <w:rFonts w:ascii="Palatino Linotype" w:hAnsi="Palatino Linotype"/>
-                <w:b/>
-                <w:bCs/>
-                <w:sz w:val="20"/>
-                <w:szCs w:val="20"/>
-              </w:rPr>
-            </w:pPr>
-            <w:proofErr w:type="gramStart"/>
-            <w:r>
-              <w:rPr>
-                <w:rFonts w:ascii="Palatino Linotype" w:hAnsi="Palatino Linotype"/>
-                <w:b/>
-                <w:bCs/>
-                <w:sz w:val="20"/>
-                <w:szCs w:val="20"/>
-              </w:rPr>
-              <w:t xml:space="preserve">M3</w:t>
-            </w:r>
-          </w:p>
-        </w:tc>
-        <w:tc>
-          <w:tcPr>
-            <w:tcW w:w="3289" w:type="dxa"/>
-          </w:tcPr>
-          <w:p>
-            <w:pPr>
-              <w:tabs>
-                <w:tab w:val="left" w:pos="-1080"/>
-                <w:tab w:val="left" w:pos="-720"/>
-                <w:tab w:val="left" w:pos="0"/>
-                <w:tab w:val="left" w:pos="720"/>
-                <w:tab w:val="left" w:pos="1440"/>
-                <w:tab w:val="left" w:pos="2160"/>
-                <w:tab w:val="left" w:pos="2880"/>
-                <w:tab w:val="left" w:pos="3600"/>
-                <w:tab w:val="left" w:pos="4320"/>
-                <w:tab w:val="left" w:pos="4680"/>
-              </w:tabs>
-              <w:rPr>
-                <w:rFonts w:ascii="Palatino Linotype" w:hAnsi="Palatino Linotype"/>
-                <w:b/>
-                <w:bCs/>
-                <w:sz w:val="20"/>
-                <w:szCs w:val="20"/>
-              </w:rPr>
-            </w:pPr>
-            <w:proofErr w:type="gramStart"/>
-            <w:r>
-              <w:rPr>
-                <w:rFonts w:ascii="Palatino Linotype" w:hAnsi="Palatino Linotype"/>
-                <w:b/>
-                <w:bCs/>
-                <w:sz w:val="20"/>
-                <w:szCs w:val="20"/>
-              </w:rPr>
-              <w:t xml:space="preserve">MM</w:t>
-            </w:r>
-          </w:p>
-        </w:tc>
-        <w:tc>
-          <w:tcPr>
-            <w:tcW w:w="3289" w:type="dxa"/>
-          </w:tcPr>
-          <w:p>
-            <w:pPr>
-              <w:tabs>
-                <w:tab w:val="left" w:pos="-1080"/>
-                <w:tab w:val="left" w:pos="-720"/>
-                <w:tab w:val="left" w:pos="0"/>
-                <w:tab w:val="left" w:pos="720"/>
-                <w:tab w:val="left" w:pos="1440"/>
-                <w:tab w:val="left" w:pos="2160"/>
-                <w:tab w:val="left" w:pos="2880"/>
-                <w:tab w:val="left" w:pos="3600"/>
-                <w:tab w:val="left" w:pos="4320"/>
-                <w:tab w:val="left" w:pos="4680"/>
-              </w:tabs>
-              <w:rPr>
-                <w:rFonts w:ascii="Palatino Linotype" w:hAnsi="Palatino Linotype"/>
-                <w:b/>
-                <w:bCs/>
-                <w:sz w:val="20"/>
-                <w:szCs w:val="20"/>
-              </w:rPr>
-            </w:pPr>
-            <w:proofErr w:type="gramStart"/>
-            <w:r>
-              <w:rPr>
-                <w:rFonts w:ascii="Palatino Linotype" w:hAnsi="Palatino Linotype"/>
-                <w:b/>
-                <w:bCs/>
-                <w:sz w:val="20"/>
-                <w:szCs w:val="20"/>
-              </w:rPr>
-              <w:t xml:space="preserve">M1</w:t>
             </w:r>
           </w:p>
         </w:tc>
@@ -1610,7 +1105,6 @@
                 <w:szCs w:val="20"/>
               </w:rPr>
             </w:pPr>
-            <w:proofErr w:type="gramStart"/>
             <w:r>
               <w:rPr>
                 <w:rFonts w:ascii="Palatino Linotype" w:hAnsi="Palatino Linotype"/>
@@ -1623,162 +1117,6 @@
             </w:r>
           </w:p>
         </w:tc>
-        <w:tc>
-          <w:tcPr>
-            <w:tcW w:w="3289" w:type="dxa"/>
-          </w:tcPr>
-          <w:p>
-            <w:pPr>
-              <w:tabs>
-                <w:tab w:val="left" w:pos="-1080"/>
-                <w:tab w:val="left" w:pos="-720"/>
-                <w:tab w:val="left" w:pos="0"/>
-                <w:tab w:val="left" w:pos="720"/>
-                <w:tab w:val="left" w:pos="1440"/>
-                <w:tab w:val="left" w:pos="2160"/>
-                <w:tab w:val="left" w:pos="2880"/>
-                <w:tab w:val="left" w:pos="3600"/>
-                <w:tab w:val="left" w:pos="4320"/>
-                <w:tab w:val="left" w:pos="4680"/>
-              </w:tabs>
-              <w:rPr>
-                <w:rFonts w:ascii="Palatino Linotype" w:hAnsi="Palatino Linotype"/>
-                <w:b/>
-                <w:bCs/>
-                <w:sz w:val="20"/>
-                <w:szCs w:val="20"/>
-              </w:rPr>
-            </w:pPr>
-            <w:proofErr w:type="gramStart"/>
-            <w:r>
-              <w:rPr>
-                <w:rFonts w:ascii="Palatino Linotype" w:hAnsi="Palatino Linotype"/>
-                <w:b/>
-                <w:bCs/>
-                <w:sz w:val="20"/>
-                <w:szCs w:val="20"/>
-              </w:rPr>
-              <w:t xml:space="preserve">Not Guilty</w:t>
-            </w:r>
-          </w:p>
-        </w:tc>
-        <w:tc>
-          <w:tcPr>
-            <w:tcW w:w="3289" w:type="dxa"/>
-          </w:tcPr>
-          <w:p>
-            <w:pPr>
-              <w:tabs>
-                <w:tab w:val="left" w:pos="-1080"/>
-                <w:tab w:val="left" w:pos="-720"/>
-                <w:tab w:val="left" w:pos="0"/>
-                <w:tab w:val="left" w:pos="720"/>
-                <w:tab w:val="left" w:pos="1440"/>
-                <w:tab w:val="left" w:pos="2160"/>
-                <w:tab w:val="left" w:pos="2880"/>
-                <w:tab w:val="left" w:pos="3600"/>
-                <w:tab w:val="left" w:pos="4320"/>
-                <w:tab w:val="left" w:pos="4680"/>
-              </w:tabs>
-              <w:rPr>
-                <w:rFonts w:ascii="Palatino Linotype" w:hAnsi="Palatino Linotype"/>
-                <w:b/>
-                <w:bCs/>
-                <w:sz w:val="20"/>
-                <w:szCs w:val="20"/>
-              </w:rPr>
-            </w:pPr>
-            <w:proofErr w:type="gramStart"/>
-            <w:r>
-              <w:rPr>
-                <w:rFonts w:ascii="Palatino Linotype" w:hAnsi="Palatino Linotype"/>
-                <w:b/>
-                <w:bCs/>
-                <w:sz w:val="20"/>
-                <w:szCs w:val="20"/>
-              </w:rPr>
-              <w:t xml:space="preserve">Dismissed</w:t>
-            </w:r>
-          </w:p>
-        </w:tc>
-        <w:tc>
-          <w:tcPr>
-            <w:tcW w:w="3289" w:type="dxa"/>
-          </w:tcPr>
-          <w:p>
-            <w:pPr>
-              <w:tabs>
-                <w:tab w:val="left" w:pos="-1080"/>
-                <w:tab w:val="left" w:pos="-720"/>
-                <w:tab w:val="left" w:pos="0"/>
-                <w:tab w:val="left" w:pos="720"/>
-                <w:tab w:val="left" w:pos="1440"/>
-                <w:tab w:val="left" w:pos="2160"/>
-                <w:tab w:val="left" w:pos="2880"/>
-                <w:tab w:val="left" w:pos="3600"/>
-                <w:tab w:val="left" w:pos="4320"/>
-                <w:tab w:val="left" w:pos="4680"/>
-              </w:tabs>
-              <w:rPr>
-                <w:rFonts w:ascii="Palatino Linotype" w:hAnsi="Palatino Linotype"/>
-                <w:b/>
-                <w:bCs/>
-                <w:sz w:val="20"/>
-                <w:szCs w:val="20"/>
-              </w:rPr>
-            </w:pPr>
-            <w:proofErr w:type="gramStart"/>
-            <w:r>
-              <w:rPr>
-                <w:rFonts w:ascii="Palatino Linotype" w:hAnsi="Palatino Linotype"/>
-                <w:b/>
-                <w:bCs/>
-                <w:sz w:val="20"/>
-                <w:szCs w:val="20"/>
-              </w:rPr>
-              <w:t xml:space="preserve">No Contest</w:t>
-            </w:r>
-          </w:p>
-        </w:tc>
-        <w:tc>
-          <w:tcPr>
-            <w:tcW w:w="3289" w:type="dxa"/>
-          </w:tcPr>
-          <w:p>
-            <w:pPr>
-              <w:tabs>
-                <w:tab w:val="left" w:pos="-1080"/>
-                <w:tab w:val="left" w:pos="-720"/>
-                <w:tab w:val="left" w:pos="0"/>
-                <w:tab w:val="left" w:pos="720"/>
-                <w:tab w:val="left" w:pos="1440"/>
-                <w:tab w:val="left" w:pos="2160"/>
-                <w:tab w:val="left" w:pos="2880"/>
-                <w:tab w:val="left" w:pos="3600"/>
-                <w:tab w:val="left" w:pos="4320"/>
-                <w:tab w:val="left" w:pos="4680"/>
-              </w:tabs>
-              <w:rPr>
-                <w:rFonts w:ascii="Palatino Linotype" w:hAnsi="Palatino Linotype"/>
-                <w:b/>
-                <w:bCs/>
-                <w:sz w:val="20"/>
-                <w:szCs w:val="20"/>
-              </w:rPr>
-            </w:pPr>
-            <w:proofErr w:type="gramStart"/>
-            <w:r>
-              <w:rPr>
-                <w:rFonts w:ascii="Palatino Linotype" w:hAnsi="Palatino Linotype"/>
-                <w:b/>
-                <w:bCs/>
-                <w:sz w:val="20"/>
-                <w:szCs w:val="20"/>
-              </w:rPr>
-              <w:t xml:space="preserve">Dismissed</w:t>
-            </w:r>
-          </w:p>
-        </w:tc>
       </w:tr>
     </w:tbl>
     <w:p>
@@ -1855,17 +1193,7 @@
           <w:sz w:val="20"/>
           <w:szCs w:val="20"/>
         </w:rPr>
-        <w:t xml:space="preserve"> the community.  In determining the type and amount of bail, the Court considered each of the enumerated factors in Crim. R. 46(C</w:t>
-      </w:r>
-      <w:proofErr w:type="gramStart"/>
-      <w:r>
-        <w:rPr>
-          <w:rFonts w:ascii="Palatino Linotype" w:hAnsi="Palatino Linotype"/>
-          <w:bCs/>
-          <w:sz w:val="20"/>
-          <w:szCs w:val="20"/>
-        </w:rPr>
-        <w:t>)</w:t>
+        <w:t xml:space="preserve"> the community.  In determining the type and amount of bail, the Court considered each of the enumerated factors in Crim. R. 46(C)</w:t>
       </w:r>
       <w:r>
         <w:rPr>
@@ -1982,18 +1310,7 @@
           <w:szCs w:val="20"/>
           <w:u w:val="single"/>
         </w:rPr>
-        <w:t xml:space="preserve">The defendant shall execute a personal recognizance </w:t>
-      </w:r>
-      <w:proofErr w:type="gramStart"/>
-      <w:r>
-        <w:rPr>
-          <w:rFonts w:ascii="Palatino Linotype" w:hAnsi="Palatino Linotype"/>
-          <w:bCs/>
-          <w:sz w:val="20"/>
-          <w:szCs w:val="20"/>
-          <w:u w:val="single"/>
-        </w:rPr>
-        <w:t>bond</w:t>
+        <w:t>The defendant shall execute a personal recognizance bond</w:t>
       </w:r>
       <w:r>
         <w:rPr>
@@ -2113,7 +1430,6 @@
         </w:rPr>
         <w:t xml:space="preserve">Defendant shall provide written notice to the Clerk of Court at least 10 days prior to any change of </w:t>
       </w:r>
-      <w:proofErr w:type="gramStart"/>
       <w:r>
         <w:rPr>
           <w:rFonts w:ascii="Palatino Linotype" w:hAnsi="Palatino Linotype"/>
@@ -2184,39 +1500,178 @@
         </w:rPr>
         <w:t xml:space="preserve"/>
       </w:r>
-      <w:r>
-        <w:rPr>
-          <w:rFonts w:ascii="Palatino Linotype" w:hAnsi="Palatino Linotype"/>
-          <w:bCs/>
-          <w:color w:val="FF0000"/>
-          <w:sz w:val="20"/>
-          <w:szCs w:val="20"/>
-        </w:rPr>
-        <w:t xml:space="preserve"/>
-      </w:r>
-      <w:r>
-        <w:rPr>
-          <w:rFonts w:ascii="Palatino Linotype" w:hAnsi="Palatino Linotype"/>
-          <w:bCs/>
-          <w:color w:val="FF0000"/>
-          <w:sz w:val="20"/>
-          <w:szCs w:val="20"/>
-        </w:rPr>
-        <w:t xml:space="preserve"/>
-      </w:r>
-      <w:r>
-        <w:rPr>
-          <w:rFonts w:ascii="Palatino Linotype" w:hAnsi="Palatino Linotype"/>
-          <w:bCs/>
-          <w:color w:val="FF0000"/>
-          <w:sz w:val="20"/>
-          <w:szCs w:val="20"/>
-        </w:rPr>
-        <w:t xml:space="preserve"/>
-      </w:r>
     </w:p>
     <w:p>
       <w:pPr>
+        <w:pStyle w:val="ListParagraph"/>
+        <w:numPr>
+          <w:ilvl w:val="0"/>
+          <w:numId w:val="4"/>
+        </w:numPr>
+        <w:tabs>
+          <w:tab w:val="center" w:pos="4680"/>
+        </w:tabs>
+        <w:jc w:val="both"/>
+        <w:rPr>
+          <w:rFonts w:ascii="Palatino Linotype" w:hAnsi="Palatino Linotype"/>
+          <w:bCs/>
+          <w:sz w:val="20"/>
+          <w:szCs w:val="20"/>
+        </w:rPr>
+      </w:pPr>
+      <w:r>
+        <w:rPr>
+          <w:rFonts w:ascii="Palatino Linotype" w:hAnsi="Palatino Linotype"/>
+          <w:bCs/>
+          <w:sz w:val="20"/>
+          <w:szCs w:val="20"/>
+        </w:rPr>
+        <w:t>Prior to release</w:t>
+      </w:r>
+      <w:r>
+        <w:rPr>
+          <w:rFonts w:ascii="Palatino Linotype" w:hAnsi="Palatino Linotype"/>
+          <w:bCs/>
+          <w:sz w:val="20"/>
+          <w:szCs w:val="20"/>
+        </w:rPr>
+        <w:t>,</w:t>
+      </w:r>
+      <w:r>
+        <w:rPr>
+          <w:rFonts w:ascii="Palatino Linotype" w:hAnsi="Palatino Linotype"/>
+          <w:bCs/>
+          <w:sz w:val="20"/>
+          <w:szCs w:val="20"/>
+        </w:rPr>
+        <w:t xml:space="preserve"> the Defendant shall be fitted by the</w:t>
+      </w:r>
+      <w:r>
+        <w:rPr>
+          <w:rFonts w:ascii="Palatino Linotype" w:hAnsi="Palatino Linotype"/>
+          <w:bCs/>
+          <w:sz w:val="20"/>
+          <w:szCs w:val="20"/>
+        </w:rPr>
+        <w:t xml:space="preserve"> Office of Community Control</w:t>
+      </w:r>
+      <w:r>
+        <w:rPr>
+          <w:rFonts w:ascii="Palatino Linotype" w:hAnsi="Palatino Linotype"/>
+          <w:bCs/>
+          <w:sz w:val="20"/>
+          <w:szCs w:val="20"/>
+        </w:rPr>
+        <w:t xml:space="preserve"> </w:t>
+      </w:r>
+      <w:r>
+        <w:rPr>
+          <w:rFonts w:ascii="Palatino Linotype" w:hAnsi="Palatino Linotype"/>
+          <w:bCs/>
+          <w:sz w:val="20"/>
+          <w:szCs w:val="20"/>
+        </w:rPr>
+        <w:t>for</w:t>
+      </w:r>
+      <w:r>
+        <w:rPr>
+          <w:rFonts w:ascii="Palatino Linotype" w:hAnsi="Palatino Linotype"/>
+          <w:bCs/>
+          <w:sz w:val="20"/>
+          <w:szCs w:val="20"/>
+        </w:rPr>
+        <w:t xml:space="preserve"> the following monitoring</w:t>
+      </w:r>
+      <w:r>
+        <w:rPr>
+          <w:rFonts w:ascii="Palatino Linotype" w:hAnsi="Palatino Linotype"/>
+          <w:bCs/>
+          <w:sz w:val="20"/>
+          <w:szCs w:val="20"/>
+        </w:rPr>
+        <w:t xml:space="preserve"> unit</w:t>
+      </w:r>
+      <w:r>
+        <w:rPr>
+          <w:rFonts w:ascii="Palatino Linotype" w:hAnsi="Palatino Linotype"/>
+          <w:bCs/>
+          <w:sz w:val="20"/>
+          <w:szCs w:val="20"/>
+        </w:rPr>
+        <w:t xml:space="preserve">:</w:t>
+      </w:r>
+      <w:r>
+        <w:rPr>
+          <w:rFonts w:ascii="Palatino Linotype" w:hAnsi="Palatino Linotype"/>
+          <w:bCs/>
+          <w:sz w:val="20"/>
+          <w:szCs w:val="20"/>
+        </w:rPr>
+        <w:t xml:space="preserve"> SCRAM.</w:t>
+      </w:r>
+      <w:r>
+        <w:rPr>
+          <w:rFonts w:ascii="Palatino Linotype" w:hAnsi="Palatino Linotype"/>
+          <w:bCs/>
+          <w:sz w:val="20"/>
+          <w:szCs w:val="20"/>
+        </w:rPr>
+        <w:t xml:space="preserve"> </w:t>
+      </w:r>
+      <w:r>
+        <w:rPr>
+          <w:rFonts w:ascii="Palatino Linotype" w:hAnsi="Palatino Linotype"/>
+          <w:bCs/>
+          <w:color w:val="FF0000"/>
+          <w:sz w:val="20"/>
+          <w:szCs w:val="20"/>
+        </w:rPr>
+        <w:t xml:space="preserve"/>
+      </w:r>
+      <w:r>
+        <w:rPr>
+          <w:rFonts w:ascii="Palatino Linotype" w:hAnsi="Palatino Linotype"/>
+          <w:bCs/>
+          <w:color w:val="FF0000"/>
+          <w:sz w:val="20"/>
+          <w:szCs w:val="20"/>
+        </w:rPr>
+        <w:t xml:space="preserve"/>
+      </w:r>
+      <w:r>
+        <w:rPr>
+          <w:rFonts w:ascii="Palatino Linotype" w:hAnsi="Palatino Linotype"/>
+          <w:bCs/>
+          <w:color w:val="FF0000"/>
+          <w:sz w:val="20"/>
+          <w:szCs w:val="20"/>
+        </w:rPr>
+        <w:t xml:space="preserve"/>
+      </w:r>
+      <w:r>
+        <w:rPr>
+          <w:rFonts w:ascii="Palatino Linotype" w:hAnsi="Palatino Linotype"/>
+          <w:bCs/>
+          <w:color w:val="FF0000"/>
+          <w:sz w:val="20"/>
+          <w:szCs w:val="20"/>
+        </w:rPr>
+        <w:t xml:space="preserve"/>
+      </w:r>
+      <w:r>
+        <w:rPr>
+          <w:rFonts w:ascii="Palatino Linotype" w:hAnsi="Palatino Linotype"/>
+          <w:bCs/>
+          <w:color w:val="FF0000"/>
+          <w:sz w:val="20"/>
+          <w:szCs w:val="20"/>
+        </w:rPr>
+        <w:t xml:space="preserve"/>
+      </w:r>
+    </w:p>
+    <w:p>
+      <w:pPr>
+        <w:keepNext/>
         <w:tabs>
           <w:tab w:val="left" w:pos="-1080"/>
           <w:tab w:val="left" w:pos="-720"/>
@@ -2340,7 +1795,6 @@
         </w:rPr>
         <w:tab/>
       </w:r>
-      <w:proofErr w:type="gramStart"/>
       <w:r>
         <w:rPr>
           <w:rFonts w:ascii="Palatino Linotype" w:hAnsi="Palatino Linotype"/>
@@ -2482,16 +1936,7 @@
           <w:sz w:val="16"/>
           <w:szCs w:val="16"/>
         </w:rPr>
-        <w:t xml:space="preserve">Prosecutor’s Office: PS    OM     EM; Defendant’s Attorney: PS     OM     EM; </w:t>
-      </w:r>
-      <w:proofErr w:type="gramStart"/>
-      <w:r>
-        <w:rPr>
-          <w:rFonts w:ascii="Palatino Linotype" w:hAnsi="Palatino Linotype"/>
-          <w:sz w:val="16"/>
-          <w:szCs w:val="16"/>
-        </w:rPr>
-        <w:t xml:space="preserve">Jacob Ansley: PS     OM     EM;</w:t>
+        <w:t xml:space="preserve">Prosecutor’s Office: PS    OM     EM; Defendant’s Attorney: PS     OM     EM; Jacob Ansley: PS     OM     EM;</w:t>
       </w:r>
     </w:p>
     <w:p>
@@ -2520,7 +1965,7 @@
           <w:sz w:val="16"/>
           <w:szCs w:val="16"/>
         </w:rPr>
-        <w:t xml:space="preserve"/>
+        <w:t xml:space="preserve">Community Control: PS    EM;</w:t>
       </w:r>
     </w:p>
     <w:p>
@@ -3643,25 +3088,25 @@
       </w:rPr>
     </w:lvl>
   </w:abstractNum>
-  <w:num w:numId="1">
+  <w:num w:numId="1" w16cid:durableId="638266383">
     <w:abstractNumId w:val="0"/>
   </w:num>
-  <w:num w:numId="2">
+  <w:num w:numId="2" w16cid:durableId="624770157">
     <w:abstractNumId w:val="5"/>
   </w:num>
-  <w:num w:numId="3">
+  <w:num w:numId="3" w16cid:durableId="1395008681">
     <w:abstractNumId w:val="4"/>
   </w:num>
-  <w:num w:numId="4">
+  <w:num w:numId="4" w16cid:durableId="1166554580">
     <w:abstractNumId w:val="3"/>
   </w:num>
-  <w:num w:numId="5">
+  <w:num w:numId="5" w16cid:durableId="442265333">
     <w:abstractNumId w:val="6"/>
   </w:num>
-  <w:num w:numId="6">
+  <w:num w:numId="6" w16cid:durableId="1081565416">
     <w:abstractNumId w:val="2"/>
   </w:num>
-  <w:num w:numId="7">
+  <w:num w:numId="7" w16cid:durableId="657342343">
     <w:abstractNumId w:val="1"/>
   </w:num>
 </w:numbering>

</xml_diff>